<commit_message>
Product finalized. Finished code submission. Only changes were code comments. May god have mercy on our souls
</commit_message>
<xml_diff>
--- a/testMaster/projectTexts/project2CMSC331.docx
+++ b/testMaster/projectTexts/project2CMSC331.docx
@@ -1,6 +1,6 @@
 
 <file path=word/document.xml><?xml version="1.0" encoding="utf-8"?>
-<w:document xmlns:mv="urn:schemas-microsoft-com:mac:vml" xmlns:mo="http://schemas.microsoft.com/office/mac/office/2008/main" xmlns:ve="http://schemas.openxmlformats.org/markup-compatibility/2006" xmlns:o="urn:schemas-microsoft-com:office:office" xmlns:r="http://schemas.openxmlformats.org/officeDocument/2006/relationships" xmlns:m="http://schemas.openxmlformats.org/officeDocument/2006/math" xmlns:v="urn:schemas-microsoft-com:vml" xmlns:w10="urn:schemas-microsoft-com:office:word" xmlns:w="http://schemas.openxmlformats.org/wordprocessingml/2006/main" xmlns:wne="http://schemas.microsoft.com/office/word/2006/wordml" xmlns:wp="http://schemas.openxmlformats.org/drawingml/2006/wordprocessingDrawing" ve:Ignorable="mv" ve:PreserveAttributes="mv:*">
+<w:document xmlns:wpc="http://schemas.microsoft.com/office/word/2010/wordprocessingCanvas" xmlns:mc="http://schemas.openxmlformats.org/markup-compatibility/2006" xmlns:o="urn:schemas-microsoft-com:office:office" xmlns:r="http://schemas.openxmlformats.org/officeDocument/2006/relationships" xmlns:m="http://schemas.openxmlformats.org/officeDocument/2006/math" xmlns:v="urn:schemas-microsoft-com:vml" xmlns:wp14="http://schemas.microsoft.com/office/word/2010/wordprocessingDrawing" xmlns:wp="http://schemas.openxmlformats.org/drawingml/2006/wordprocessingDrawing" xmlns:w10="urn:schemas-microsoft-com:office:word" xmlns:w="http://schemas.openxmlformats.org/wordprocessingml/2006/main" xmlns:w14="http://schemas.microsoft.com/office/word/2010/wordml" xmlns:wpg="http://schemas.microsoft.com/office/word/2010/wordprocessingGroup" xmlns:wpi="http://schemas.microsoft.com/office/word/2010/wordprocessingInk" xmlns:wne="http://schemas.microsoft.com/office/word/2006/wordml" xmlns:wps="http://schemas.microsoft.com/office/word/2010/wordprocessingShape" mc:Ignorable="w14 wp14">
   <w:body>
     <w:p>
       <w:pPr>
@@ -26,7 +26,7 @@
                     <pic:cNvPicPr/>
                   </pic:nvPicPr>
                   <pic:blipFill>
-                    <a:blip r:embed="rId4"/>
+                    <a:blip r:embed="rId5"/>
                     <a:stretch>
                       <a:fillRect/>
                     </a:stretch>
@@ -171,8 +171,18 @@
           <w:b/>
           <w:sz w:val="44"/>
         </w:rPr>
-        <w:t>Daniel Lesko</w:t>
-      </w:r>
+        <w:t xml:space="preserve">Daniel </w:t>
+      </w:r>
+      <w:proofErr w:type="spellStart"/>
+      <w:r>
+        <w:rPr>
+          <w:rFonts w:ascii="Arial Black" w:hAnsi="Arial Black"/>
+          <w:b/>
+          <w:sz w:val="44"/>
+        </w:rPr>
+        <w:t>Lesko</w:t>
+      </w:r>
+      <w:proofErr w:type="spellEnd"/>
     </w:p>
     <w:p>
       <w:pPr>
@@ -201,14 +211,34 @@
           <w:sz w:val="44"/>
         </w:rPr>
       </w:pPr>
+      <w:proofErr w:type="spellStart"/>
       <w:r>
         <w:rPr>
           <w:rFonts w:ascii="Arial Black" w:hAnsi="Arial Black"/>
           <w:b/>
           <w:sz w:val="44"/>
         </w:rPr>
-        <w:t>Yadikaer Yasheng</w:t>
-      </w:r>
+        <w:t>Yadikaer</w:t>
+      </w:r>
+      <w:proofErr w:type="spellEnd"/>
+      <w:r>
+        <w:rPr>
+          <w:rFonts w:ascii="Arial Black" w:hAnsi="Arial Black"/>
+          <w:b/>
+          <w:sz w:val="44"/>
+        </w:rPr>
+        <w:t xml:space="preserve"> </w:t>
+      </w:r>
+      <w:proofErr w:type="spellStart"/>
+      <w:r>
+        <w:rPr>
+          <w:rFonts w:ascii="Arial Black" w:hAnsi="Arial Black"/>
+          <w:b/>
+          <w:sz w:val="44"/>
+        </w:rPr>
+        <w:t>Yasheng</w:t>
+      </w:r>
+      <w:proofErr w:type="spellEnd"/>
     </w:p>
     <w:p>
       <w:pPr>
@@ -252,8 +282,17 @@
           <w:rFonts w:ascii="Arial Black" w:hAnsi="Arial Black"/>
           <w:b/>
         </w:rPr>
-        <w:t>For CSMC 331 – Lupoli</w:t>
-      </w:r>
+        <w:t xml:space="preserve">For CSMC 331 – </w:t>
+      </w:r>
+      <w:proofErr w:type="spellStart"/>
+      <w:r>
+        <w:rPr>
+          <w:rFonts w:ascii="Arial Black" w:hAnsi="Arial Black"/>
+          <w:b/>
+        </w:rPr>
+        <w:t>Lupoli</w:t>
+      </w:r>
+      <w:proofErr w:type="spellEnd"/>
     </w:p>
     <w:p>
       <w:pPr>
@@ -270,6 +309,7 @@
           <w:rFonts w:ascii="Arial Black" w:hAnsi="Arial Black"/>
           <w:b/>
         </w:rPr>
+        <w:lastRenderedPageBreak/>
         <w:tab/>
       </w:r>
     </w:p>
@@ -672,6 +712,7 @@
           <w:u w:val="single"/>
         </w:rPr>
       </w:pPr>
+      <w:proofErr w:type="spellStart"/>
       <w:r>
         <w:rPr>
           <w:rFonts w:ascii="Arial" w:hAnsi="Arial"/>
@@ -680,6 +721,7 @@
         </w:rPr>
         <w:t>Index.php</w:t>
       </w:r>
+      <w:proofErr w:type="spellEnd"/>
     </w:p>
     <w:p>
       <w:pPr>
@@ -733,7 +775,7 @@
                     </pic:cNvPicPr>
                   </pic:nvPicPr>
                   <pic:blipFill>
-                    <a:blip r:embed="rId5"/>
+                    <a:blip r:embed="rId6"/>
                     <a:srcRect/>
                     <a:stretch>
                       <a:fillRect/>
@@ -971,6 +1013,7 @@
           <w:sz w:val="32"/>
           <w:u w:val="single"/>
         </w:rPr>
+        <w:lastRenderedPageBreak/>
         <w:t>Student View</w:t>
       </w:r>
     </w:p>
@@ -998,6 +1041,7 @@
           <w:u w:val="single"/>
         </w:rPr>
       </w:pPr>
+      <w:proofErr w:type="spellStart"/>
       <w:r>
         <w:rPr>
           <w:rFonts w:ascii="Arial" w:hAnsi="Arial"/>
@@ -1006,13 +1050,15 @@
         </w:rPr>
         <w:t>studentIndex.php</w:t>
       </w:r>
-    </w:p>
-    <w:p>
-      <w:pPr>
-        <w:rPr>
-          <w:rFonts w:ascii="Arial" w:hAnsi="Arial"/>
-        </w:rPr>
-      </w:pPr>
+      <w:proofErr w:type="spellEnd"/>
+    </w:p>
+    <w:p>
+      <w:pPr>
+        <w:rPr>
+          <w:rFonts w:ascii="Arial" w:hAnsi="Arial"/>
+        </w:rPr>
+      </w:pPr>
+      <w:proofErr w:type="gramStart"/>
       <w:r>
         <w:rPr>
           <w:rFonts w:ascii="Arial" w:hAnsi="Arial"/>
@@ -1023,7 +1069,14 @@
         <w:rPr>
           <w:rFonts w:ascii="Arial" w:hAnsi="Arial"/>
         </w:rPr>
-        <w:t xml:space="preserve">information for advising sign up. </w:t>
+        <w:t>information for advising sign up.</w:t>
+      </w:r>
+      <w:proofErr w:type="gramEnd"/>
+      <w:r>
+        <w:rPr>
+          <w:rFonts w:ascii="Arial" w:hAnsi="Arial"/>
+        </w:rPr>
+        <w:t xml:space="preserve"> </w:t>
       </w:r>
     </w:p>
     <w:p>
@@ -1062,7 +1115,7 @@
                     </pic:cNvPicPr>
                   </pic:nvPicPr>
                   <pic:blipFill>
-                    <a:blip r:embed="rId6"/>
+                    <a:blip r:embed="rId7"/>
                     <a:srcRect/>
                     <a:stretch>
                       <a:fillRect/>
@@ -1260,14 +1313,17 @@
           <w:rFonts w:ascii="Arial" w:hAnsi="Arial"/>
         </w:rPr>
       </w:pPr>
-      <w:r>
-        <w:rPr>
-          <w:rFonts w:ascii="Arial" w:hAnsi="Arial"/>
-          <w:b/>
-          <w:u w:val="single"/>
-        </w:rPr>
+      <w:proofErr w:type="spellStart"/>
+      <w:r>
+        <w:rPr>
+          <w:rFonts w:ascii="Arial" w:hAnsi="Arial"/>
+          <w:b/>
+          <w:u w:val="single"/>
+        </w:rPr>
+        <w:lastRenderedPageBreak/>
         <w:t>schedule.php</w:t>
       </w:r>
+      <w:proofErr w:type="spellEnd"/>
       <w:r>
         <w:rPr>
           <w:rFonts w:ascii="Arial" w:hAnsi="Arial"/>
@@ -1326,7 +1382,7 @@
                     </pic:cNvPicPr>
                   </pic:nvPicPr>
                   <pic:blipFill>
-                    <a:blip r:embed="rId7"/>
+                    <a:blip r:embed="rId8"/>
                     <a:srcRect/>
                     <a:stretch>
                       <a:fillRect/>
@@ -1452,13 +1508,24 @@
           <w:u w:val="single"/>
         </w:rPr>
       </w:pPr>
-      <w:r>
-        <w:rPr>
-          <w:rFonts w:ascii="Arial" w:hAnsi="Arial"/>
-          <w:b/>
-          <w:u w:val="single"/>
-        </w:rPr>
-        <w:t>schedule.php – Does have appointment</w:t>
+      <w:proofErr w:type="spellStart"/>
+      <w:r>
+        <w:rPr>
+          <w:rFonts w:ascii="Arial" w:hAnsi="Arial"/>
+          <w:b/>
+          <w:u w:val="single"/>
+        </w:rPr>
+        <w:lastRenderedPageBreak/>
+        <w:t>schedule.php</w:t>
+      </w:r>
+      <w:proofErr w:type="spellEnd"/>
+      <w:r>
+        <w:rPr>
+          <w:rFonts w:ascii="Arial" w:hAnsi="Arial"/>
+          <w:b/>
+          <w:u w:val="single"/>
+        </w:rPr>
+        <w:t xml:space="preserve"> – Does have appointment</w:t>
       </w:r>
     </w:p>
     <w:p>
@@ -1510,7 +1577,7 @@
                     </pic:cNvPicPr>
                   </pic:nvPicPr>
                   <pic:blipFill>
-                    <a:blip r:embed="rId8"/>
+                    <a:blip r:embed="rId9"/>
                     <a:srcRect/>
                     <a:stretch>
                       <a:fillRect/>
@@ -1554,6 +1621,7 @@
           <w:u w:val="single"/>
         </w:rPr>
       </w:pPr>
+      <w:proofErr w:type="spellStart"/>
       <w:r>
         <w:rPr>
           <w:rFonts w:ascii="Arial" w:hAnsi="Arial"/>
@@ -1562,6 +1630,7 @@
         </w:rPr>
         <w:t>added.php</w:t>
       </w:r>
+      <w:proofErr w:type="spellEnd"/>
     </w:p>
     <w:p>
       <w:pPr>
@@ -1612,7 +1681,7 @@
                     </pic:cNvPicPr>
                   </pic:nvPicPr>
                   <pic:blipFill>
-                    <a:blip r:embed="rId9"/>
+                    <a:blip r:embed="rId10"/>
                     <a:srcRect/>
                     <a:stretch>
                       <a:fillRect/>
@@ -1662,6 +1731,7 @@
           <w:b/>
         </w:rPr>
       </w:pPr>
+      <w:proofErr w:type="spellStart"/>
       <w:r>
         <w:rPr>
           <w:rFonts w:ascii="Arial" w:hAnsi="Arial"/>
@@ -1670,6 +1740,7 @@
         </w:rPr>
         <w:t>remove.php</w:t>
       </w:r>
+      <w:proofErr w:type="spellEnd"/>
     </w:p>
     <w:p>
       <w:pPr>
@@ -1720,7 +1791,7 @@
                     </pic:cNvPicPr>
                   </pic:nvPicPr>
                   <pic:blipFill>
-                    <a:blip r:embed="rId10"/>
+                    <a:blip r:embed="rId11"/>
                     <a:srcRect/>
                     <a:stretch>
                       <a:fillRect/>
@@ -1808,7 +1879,22 @@
         <w:rPr>
           <w:rFonts w:ascii="Arial" w:hAnsi="Arial"/>
         </w:rPr>
-        <w:t>In the upper right hand corner of every student page a drop down menu displaying a link to more advisor information (hosted by UMBC) and a logout link (which goes back to studentIndex.php) is present as displayed below:</w:t>
+        <w:lastRenderedPageBreak/>
+        <w:t xml:space="preserve">In the upper right hand corner of every student page a drop down menu displaying a link to more advisor information (hosted by UMBC) and a logout link (which goes back to </w:t>
+      </w:r>
+      <w:proofErr w:type="spellStart"/>
+      <w:r>
+        <w:rPr>
+          <w:rFonts w:ascii="Arial" w:hAnsi="Arial"/>
+        </w:rPr>
+        <w:t>studentIndex.php</w:t>
+      </w:r>
+      <w:proofErr w:type="spellEnd"/>
+      <w:r>
+        <w:rPr>
+          <w:rFonts w:ascii="Arial" w:hAnsi="Arial"/>
+        </w:rPr>
+        <w:t>) is present as displayed below:</w:t>
       </w:r>
     </w:p>
     <w:p>
@@ -1847,7 +1933,7 @@
                     </pic:cNvPicPr>
                   </pic:nvPicPr>
                   <pic:blipFill>
-                    <a:blip r:embed="rId11"/>
+                    <a:blip r:embed="rId12"/>
                     <a:srcRect/>
                     <a:stretch>
                       <a:fillRect/>
@@ -2130,6 +2216,7 @@
           <w:sz w:val="32"/>
           <w:u w:val="single"/>
         </w:rPr>
+        <w:lastRenderedPageBreak/>
         <w:t>Advisor View</w:t>
       </w:r>
     </w:p>
@@ -2151,6 +2238,7 @@
           <w:u w:val="single"/>
         </w:rPr>
       </w:pPr>
+      <w:proofErr w:type="spellStart"/>
       <w:r>
         <w:rPr>
           <w:rFonts w:ascii="Arial" w:hAnsi="Arial"/>
@@ -2159,6 +2247,7 @@
         </w:rPr>
         <w:t>advisorIndex.php</w:t>
       </w:r>
+      <w:proofErr w:type="spellEnd"/>
     </w:p>
     <w:p>
       <w:pPr>
@@ -2209,7 +2298,7 @@
                     </pic:cNvPicPr>
                   </pic:nvPicPr>
                   <pic:blipFill>
-                    <a:blip r:embed="rId12"/>
+                    <a:blip r:embed="rId13"/>
                     <a:srcRect/>
                     <a:stretch>
                       <a:fillRect/>
@@ -2260,6 +2349,7 @@
           <w:u w:val="single"/>
         </w:rPr>
       </w:pPr>
+      <w:proofErr w:type="spellStart"/>
       <w:r>
         <w:rPr>
           <w:rFonts w:ascii="Arial" w:hAnsi="Arial"/>
@@ -2268,6 +2358,7 @@
         </w:rPr>
         <w:t>advisorHome.php</w:t>
       </w:r>
+      <w:proofErr w:type="spellEnd"/>
     </w:p>
     <w:p>
       <w:pPr>
@@ -2285,7 +2376,35 @@
         <w:rPr>
           <w:rFonts w:ascii="Arial" w:hAnsi="Arial"/>
         </w:rPr>
-        <w:t xml:space="preserve"> as well as a home button (advisorHome.php) and a logout button (advisorIndex.php)</w:t>
+        <w:t xml:space="preserve"> as well as a home button (</w:t>
+      </w:r>
+      <w:proofErr w:type="spellStart"/>
+      <w:r>
+        <w:rPr>
+          <w:rFonts w:ascii="Arial" w:hAnsi="Arial"/>
+        </w:rPr>
+        <w:t>advisorHome.php</w:t>
+      </w:r>
+      <w:proofErr w:type="spellEnd"/>
+      <w:r>
+        <w:rPr>
+          <w:rFonts w:ascii="Arial" w:hAnsi="Arial"/>
+        </w:rPr>
+        <w:t>) and a logout button (</w:t>
+      </w:r>
+      <w:proofErr w:type="spellStart"/>
+      <w:r>
+        <w:rPr>
+          <w:rFonts w:ascii="Arial" w:hAnsi="Arial"/>
+        </w:rPr>
+        <w:t>advisorIndex.php</w:t>
+      </w:r>
+      <w:proofErr w:type="spellEnd"/>
+      <w:r>
+        <w:rPr>
+          <w:rFonts w:ascii="Arial" w:hAnsi="Arial"/>
+        </w:rPr>
+        <w:t>)</w:t>
       </w:r>
       <w:r>
         <w:rPr>
@@ -2330,7 +2449,7 @@
                     </pic:cNvPicPr>
                   </pic:nvPicPr>
                   <pic:blipFill>
-                    <a:blip r:embed="rId13"/>
+                    <a:blip r:embed="rId14"/>
                     <a:srcRect/>
                     <a:stretch>
                       <a:fillRect/>
@@ -2370,6 +2489,7 @@
           <w:rFonts w:ascii="Arial" w:hAnsi="Arial"/>
           <w:noProof/>
         </w:rPr>
+        <w:lastRenderedPageBreak/>
         <w:drawing>
           <wp:inline distT="0" distB="0" distL="0" distR="0">
             <wp:extent cx="5486400" cy="4800600"/>
@@ -2388,7 +2508,7 @@
                     </pic:cNvPicPr>
                   </pic:nvPicPr>
                   <pic:blipFill>
-                    <a:blip r:embed="rId14"/>
+                    <a:blip r:embed="rId15"/>
                     <a:srcRect/>
                     <a:stretch>
                       <a:fillRect/>
@@ -2446,7 +2566,7 @@
                     </pic:cNvPicPr>
                   </pic:nvPicPr>
                   <pic:blipFill>
-                    <a:blip r:embed="rId15"/>
+                    <a:blip r:embed="rId16"/>
                     <a:srcRect/>
                     <a:stretch>
                       <a:fillRect/>
@@ -2525,6 +2645,7 @@
           <w:u w:val="single"/>
         </w:rPr>
       </w:pPr>
+      <w:proofErr w:type="spellStart"/>
       <w:r>
         <w:rPr>
           <w:rFonts w:ascii="Arial" w:hAnsi="Arial"/>
@@ -2533,18 +2654,59 @@
         </w:rPr>
         <w:t>advisorSetAvail.php</w:t>
       </w:r>
-    </w:p>
-    <w:p>
-      <w:pPr>
-        <w:rPr>
-          <w:rFonts w:ascii="Arial" w:hAnsi="Arial"/>
-        </w:rPr>
-      </w:pPr>
-      <w:r>
-        <w:rPr>
-          <w:rFonts w:ascii="Arial" w:hAnsi="Arial"/>
-        </w:rPr>
-        <w:t xml:space="preserve">Starting from the menu options on advisorHome.php and working down we first see the Add Availability link. On this page we can choose appointments by selecting an advisor, date range, specific days, and then we select how many slots will be added to an appointment and which major the appointment will be open for. An example is shown below for Catherine Bielwalksi on Tuesday March 03, 2015 where 2 MENG student appointments will be created at 10:00 AM. </w:t>
+      <w:proofErr w:type="spellEnd"/>
+    </w:p>
+    <w:p>
+      <w:pPr>
+        <w:rPr>
+          <w:rFonts w:ascii="Arial" w:hAnsi="Arial"/>
+        </w:rPr>
+      </w:pPr>
+      <w:r>
+        <w:rPr>
+          <w:rFonts w:ascii="Arial" w:hAnsi="Arial"/>
+        </w:rPr>
+        <w:t xml:space="preserve">Starting from the menu options on </w:t>
+      </w:r>
+      <w:proofErr w:type="spellStart"/>
+      <w:r>
+        <w:rPr>
+          <w:rFonts w:ascii="Arial" w:hAnsi="Arial"/>
+        </w:rPr>
+        <w:t>advisorHome.php</w:t>
+      </w:r>
+      <w:proofErr w:type="spellEnd"/>
+      <w:r>
+        <w:rPr>
+          <w:rFonts w:ascii="Arial" w:hAnsi="Arial"/>
+        </w:rPr>
+        <w:t xml:space="preserve"> and working down we first see the Add Availability link. On this page we can </w:t>
+      </w:r>
+      <w:r>
+        <w:rPr>
+          <w:rFonts w:ascii="Arial" w:hAnsi="Arial"/>
+        </w:rPr>
+        <w:t>create</w:t>
+      </w:r>
+      <w:r>
+        <w:rPr>
+          <w:rFonts w:ascii="Arial" w:hAnsi="Arial"/>
+        </w:rPr>
+        <w:t xml:space="preserve"> appointments by selecting an advisor, date range, specific days, and then we select how many slots will be added to an appointment and which major the appointment will be open for. An example is shown below for Catherine </w:t>
+      </w:r>
+      <w:proofErr w:type="spellStart"/>
+      <w:r>
+        <w:rPr>
+          <w:rFonts w:ascii="Arial" w:hAnsi="Arial"/>
+        </w:rPr>
+        <w:t>Bielwalksi</w:t>
+      </w:r>
+      <w:proofErr w:type="spellEnd"/>
+      <w:r>
+        <w:rPr>
+          <w:rFonts w:ascii="Arial" w:hAnsi="Arial"/>
+        </w:rPr>
+        <w:t xml:space="preserve"> on Tuesday March 03, 2015 where 2 MENG student appointments will be created at 10:00 AM. </w:t>
       </w:r>
     </w:p>
     <w:p>
@@ -2583,7 +2745,7 @@
                     </pic:cNvPicPr>
                   </pic:nvPicPr>
                   <pic:blipFill>
-                    <a:blip r:embed="rId16"/>
+                    <a:blip r:embed="rId17"/>
                     <a:srcRect/>
                     <a:stretch>
                       <a:fillRect/>
@@ -2629,20 +2791,62 @@
         <w:rPr>
           <w:rFonts w:ascii="Arial" w:hAnsi="Arial"/>
         </w:rPr>
-        <w:t xml:space="preserve">We can see the adjustment back over one the advisorHome.php page. </w:t>
-      </w:r>
-    </w:p>
-    <w:p>
-      <w:pPr>
-        <w:rPr>
-          <w:rFonts w:ascii="Arial" w:hAnsi="Arial"/>
-        </w:rPr>
-      </w:pPr>
-      <w:r>
-        <w:rPr>
-          <w:rFonts w:ascii="Arial" w:hAnsi="Arial"/>
-        </w:rPr>
-        <w:t xml:space="preserve">Changes are made on updateAdvisorAvail.php with links home or to set more appts. </w:t>
+        <w:t xml:space="preserve">We can see the adjustment back over one the </w:t>
+      </w:r>
+      <w:proofErr w:type="spellStart"/>
+      <w:r>
+        <w:rPr>
+          <w:rFonts w:ascii="Arial" w:hAnsi="Arial"/>
+        </w:rPr>
+        <w:t>advisorHome.php</w:t>
+      </w:r>
+      <w:proofErr w:type="spellEnd"/>
+      <w:r>
+        <w:rPr>
+          <w:rFonts w:ascii="Arial" w:hAnsi="Arial"/>
+        </w:rPr>
+        <w:t xml:space="preserve"> page. </w:t>
+      </w:r>
+    </w:p>
+    <w:p>
+      <w:pPr>
+        <w:rPr>
+          <w:rFonts w:ascii="Arial" w:hAnsi="Arial"/>
+        </w:rPr>
+      </w:pPr>
+      <w:r>
+        <w:rPr>
+          <w:rFonts w:ascii="Arial" w:hAnsi="Arial"/>
+        </w:rPr>
+        <w:t xml:space="preserve">Changes are made on </w:t>
+      </w:r>
+      <w:proofErr w:type="spellStart"/>
+      <w:r>
+        <w:rPr>
+          <w:rFonts w:ascii="Arial" w:hAnsi="Arial"/>
+        </w:rPr>
+        <w:t>updateAdvisorAvail.php</w:t>
+      </w:r>
+      <w:proofErr w:type="spellEnd"/>
+      <w:r>
+        <w:rPr>
+          <w:rFonts w:ascii="Arial" w:hAnsi="Arial"/>
+        </w:rPr>
+        <w:t xml:space="preserve"> with links home or to set more </w:t>
+      </w:r>
+      <w:proofErr w:type="spellStart"/>
+      <w:r>
+        <w:rPr>
+          <w:rFonts w:ascii="Arial" w:hAnsi="Arial"/>
+        </w:rPr>
+        <w:t>appts</w:t>
+      </w:r>
+      <w:proofErr w:type="spellEnd"/>
+      <w:r>
+        <w:rPr>
+          <w:rFonts w:ascii="Arial" w:hAnsi="Arial"/>
+        </w:rPr>
+        <w:t xml:space="preserve">. </w:t>
       </w:r>
     </w:p>
     <w:p>
@@ -2664,7 +2868,7 @@
           <w:noProof/>
         </w:rPr>
         <w:pict>
-          <v:shapetype id="_x0000_t202" coordsize="21600,21600" o:spt="202" path="m0,0l0,21600,21600,21600,21600,0xe">
+          <v:shapetype id="_x0000_t202" coordsize="21600,21600" o:spt="202" path="m,l,21600r21600,l21600,xe">
             <v:stroke joinstyle="miter"/>
             <v:path gradientshapeok="t" o:connecttype="rect"/>
           </v:shapetype>
@@ -2673,9 +2877,11 @@
             <v:textbox inset=",7.2pt,,7.2pt">
               <w:txbxContent>
                 <w:p>
+                  <w:proofErr w:type="spellStart"/>
                   <w:r>
                     <w:t>updateAdvisorAvail.php</w:t>
                   </w:r>
+                  <w:proofErr w:type="spellEnd"/>
                 </w:p>
               </w:txbxContent>
             </v:textbox>
@@ -2714,7 +2920,7 @@
                     </pic:cNvPicPr>
                   </pic:nvPicPr>
                   <pic:blipFill>
-                    <a:blip r:embed="rId17"/>
+                    <a:blip r:embed="rId18"/>
                     <a:srcRect/>
                     <a:stretch>
                       <a:fillRect/>
@@ -2765,7 +2971,7 @@
                     </pic:cNvPicPr>
                   </pic:nvPicPr>
                   <pic:blipFill>
-                    <a:blip r:embed="rId18"/>
+                    <a:blip r:embed="rId19"/>
                     <a:srcRect/>
                     <a:stretch>
                       <a:fillRect/>
@@ -2818,6 +3024,7 @@
           <w:rFonts w:ascii="Arial" w:hAnsi="Arial"/>
           <w:noProof/>
         </w:rPr>
+        <w:lastRenderedPageBreak/>
         <w:drawing>
           <wp:anchor distT="0" distB="0" distL="114300" distR="114300" simplePos="0" relativeHeight="251658240" behindDoc="0" locked="0" layoutInCell="1" allowOverlap="1">
             <wp:simplePos x="0" y="0"/>
@@ -2830,7 +3037,7 @@
             <wp:extent cx="1879600" cy="727710"/>
             <wp:effectExtent l="25400" t="0" r="0" b="0"/>
             <wp:wrapNone/>
-            <wp:docPr id="52" name="" descr=":::Desktop:Screen Shot 2015-05-11 at 9.01.55 PM.png"/>
+            <wp:docPr id="52" name="Picture 52" descr=":::Desktop:Screen Shot 2015-05-11 at 9.01.55 PM.png"/>
             <wp:cNvGraphicFramePr>
               <a:graphicFrameLocks xmlns:a="http://schemas.openxmlformats.org/drawingml/2006/main" noChangeAspect="1"/>
             </wp:cNvGraphicFramePr>
@@ -2844,7 +3051,7 @@
                     </pic:cNvPicPr>
                   </pic:nvPicPr>
                   <pic:blipFill>
-                    <a:blip r:embed="rId17"/>
+                    <a:blip r:embed="rId18"/>
                     <a:srcRect/>
                     <a:stretch>
                       <a:fillRect/>
@@ -2886,6 +3093,7 @@
           <w:rFonts w:ascii="Arial" w:hAnsi="Arial"/>
         </w:rPr>
       </w:pPr>
+      <w:proofErr w:type="spellStart"/>
       <w:r>
         <w:rPr>
           <w:rFonts w:ascii="Arial" w:hAnsi="Arial"/>
@@ -2894,24 +3102,73 @@
         </w:rPr>
         <w:t>advisorChangeAvail.php</w:t>
       </w:r>
-    </w:p>
-    <w:p>
-      <w:pPr>
-        <w:rPr>
-          <w:rFonts w:ascii="Arial" w:hAnsi="Arial"/>
-        </w:rPr>
-      </w:pPr>
-      <w:r>
-        <w:rPr>
-          <w:rFonts w:ascii="Arial" w:hAnsi="Arial"/>
-        </w:rPr>
-        <w:t>Much like the add availability, this page allows us to alter existing appointments. This page will be used once an advisor has already set their appointment times for the semester in case they need to make any changes. We will see an example below of remove the 2 MENG appointments that we had created above for Bielwalski.</w:t>
-      </w:r>
-      <w:r>
-        <w:rPr>
-          <w:rFonts w:ascii="Arial" w:hAnsi="Arial"/>
-        </w:rPr>
-        <w:t xml:space="preserve"> The appt. info is displayed for current appointments and will only change if one is detected. The changes are then made on modifyAdvisorAvail.php where there are links to home or change more appts. </w:t>
+      <w:proofErr w:type="spellEnd"/>
+    </w:p>
+    <w:p>
+      <w:pPr>
+        <w:rPr>
+          <w:rFonts w:ascii="Arial" w:hAnsi="Arial"/>
+        </w:rPr>
+      </w:pPr>
+      <w:r>
+        <w:rPr>
+          <w:rFonts w:ascii="Arial" w:hAnsi="Arial"/>
+        </w:rPr>
+        <w:t>Unlike</w:t>
+      </w:r>
+      <w:r>
+        <w:rPr>
+          <w:rFonts w:ascii="Arial" w:hAnsi="Arial"/>
+        </w:rPr>
+        <w:t xml:space="preserve"> the add availability, this page allows us to alter existing appointments. This page will be used once an advisor has already set their appointment times for the semester in case they need to make any changes. We will see an example below of remove the 2 MENG appointments that we had created above for </w:t>
+      </w:r>
+      <w:proofErr w:type="spellStart"/>
+      <w:r>
+        <w:rPr>
+          <w:rFonts w:ascii="Arial" w:hAnsi="Arial"/>
+        </w:rPr>
+        <w:t>Bielwalski</w:t>
+      </w:r>
+      <w:proofErr w:type="spellEnd"/>
+      <w:r>
+        <w:rPr>
+          <w:rFonts w:ascii="Arial" w:hAnsi="Arial"/>
+        </w:rPr>
+        <w:t>.</w:t>
+      </w:r>
+      <w:r>
+        <w:rPr>
+          <w:rFonts w:ascii="Arial" w:hAnsi="Arial"/>
+        </w:rPr>
+        <w:t xml:space="preserve"> The appt. info is displayed for current appointments and will only change if one is detected. The changes are then made on </w:t>
+      </w:r>
+      <w:proofErr w:type="spellStart"/>
+      <w:r>
+        <w:rPr>
+          <w:rFonts w:ascii="Arial" w:hAnsi="Arial"/>
+        </w:rPr>
+        <w:t>modifyAdvisorAvail.php</w:t>
+      </w:r>
+      <w:proofErr w:type="spellEnd"/>
+      <w:r>
+        <w:rPr>
+          <w:rFonts w:ascii="Arial" w:hAnsi="Arial"/>
+        </w:rPr>
+        <w:t xml:space="preserve"> where there are links to home or change more </w:t>
+      </w:r>
+      <w:proofErr w:type="spellStart"/>
+      <w:r>
+        <w:rPr>
+          <w:rFonts w:ascii="Arial" w:hAnsi="Arial"/>
+        </w:rPr>
+        <w:t>appts</w:t>
+      </w:r>
+      <w:proofErr w:type="spellEnd"/>
+      <w:r>
+        <w:rPr>
+          <w:rFonts w:ascii="Arial" w:hAnsi="Arial"/>
+        </w:rPr>
+        <w:t xml:space="preserve">. </w:t>
       </w:r>
     </w:p>
     <w:p>
@@ -2938,9 +3195,11 @@
             <v:textbox inset=",7.2pt,,7.2pt">
               <w:txbxContent>
                 <w:p>
+                  <w:proofErr w:type="spellStart"/>
                   <w:r>
                     <w:t>modifyAdvisorAvail.php</w:t>
                   </w:r>
+                  <w:proofErr w:type="spellEnd"/>
                 </w:p>
               </w:txbxContent>
             </v:textbox>
@@ -2979,7 +3238,7 @@
                     </pic:cNvPicPr>
                   </pic:nvPicPr>
                   <pic:blipFill>
-                    <a:blip r:embed="rId17"/>
+                    <a:blip r:embed="rId18"/>
                     <a:srcRect/>
                     <a:stretch>
                       <a:fillRect/>
@@ -3030,7 +3289,7 @@
                     </pic:cNvPicPr>
                   </pic:nvPicPr>
                   <pic:blipFill>
-                    <a:blip r:embed="rId19"/>
+                    <a:blip r:embed="rId20"/>
                     <a:srcRect/>
                     <a:stretch>
                       <a:fillRect/>
@@ -3063,19 +3322,59 @@
       <w:pPr>
         <w:rPr>
           <w:rFonts w:ascii="Arial" w:hAnsi="Arial"/>
-        </w:rPr>
-      </w:pPr>
-      <w:r>
-        <w:rPr>
-          <w:rFonts w:ascii="Arial" w:hAnsi="Arial"/>
-        </w:rPr>
-        <w:t>Now advisorHome.php will look like this on March 3.</w:t>
-      </w:r>
-      <w:r>
-        <w:rPr>
-          <w:rFonts w:ascii="Arial" w:hAnsi="Arial"/>
-        </w:rPr>
-        <w:t xml:space="preserve"> This page is very powerful and will remove students from appointments if they have been made.</w:t>
+          <w:sz w:val="22"/>
+          <w:szCs w:val="22"/>
+        </w:rPr>
+      </w:pPr>
+      <w:r>
+        <w:rPr>
+          <w:rFonts w:ascii="Arial" w:hAnsi="Arial"/>
+          <w:sz w:val="22"/>
+          <w:szCs w:val="22"/>
+        </w:rPr>
+        <w:t xml:space="preserve">Now </w:t>
+      </w:r>
+      <w:proofErr w:type="spellStart"/>
+      <w:r>
+        <w:rPr>
+          <w:rFonts w:ascii="Arial" w:hAnsi="Arial"/>
+          <w:sz w:val="22"/>
+          <w:szCs w:val="22"/>
+        </w:rPr>
+        <w:t>advisorHome.php</w:t>
+      </w:r>
+      <w:proofErr w:type="spellEnd"/>
+      <w:r>
+        <w:rPr>
+          <w:rFonts w:ascii="Arial" w:hAnsi="Arial"/>
+          <w:sz w:val="22"/>
+          <w:szCs w:val="22"/>
+        </w:rPr>
+        <w:t xml:space="preserve"> will look like this on March 3.</w:t>
+      </w:r>
+      <w:r>
+        <w:rPr>
+          <w:rFonts w:ascii="Arial" w:hAnsi="Arial"/>
+          <w:sz w:val="22"/>
+          <w:szCs w:val="22"/>
+        </w:rPr>
+        <w:t xml:space="preserve"> This page is very powerful and will remove students from appointments if they </w:t>
+      </w:r>
+      <w:r>
+        <w:rPr>
+          <w:rFonts w:ascii="Arial" w:hAnsi="Arial"/>
+          <w:sz w:val="22"/>
+          <w:szCs w:val="22"/>
+        </w:rPr>
+        <w:t>no longer meet the requirements</w:t>
+      </w:r>
+      <w:r>
+        <w:rPr>
+          <w:rFonts w:ascii="Arial" w:hAnsi="Arial"/>
+          <w:sz w:val="22"/>
+          <w:szCs w:val="22"/>
+        </w:rPr>
+        <w:t>.</w:t>
       </w:r>
     </w:p>
     <w:p>
@@ -3107,7 +3406,7 @@
                     </pic:cNvPicPr>
                   </pic:nvPicPr>
                   <pic:blipFill>
-                    <a:blip r:embed="rId20"/>
+                    <a:blip r:embed="rId21"/>
                     <a:srcRect/>
                     <a:stretch>
                       <a:fillRect/>
@@ -3192,7 +3491,7 @@
                     </pic:cNvPicPr>
                   </pic:nvPicPr>
                   <pic:blipFill>
-                    <a:blip r:embed="rId21"/>
+                    <a:blip r:embed="rId22"/>
                     <a:srcRect/>
                     <a:stretch>
                       <a:fillRect/>
@@ -3234,28 +3533,37 @@
           <w:rFonts w:ascii="Arial" w:hAnsi="Arial"/>
         </w:rPr>
       </w:pPr>
-      <w:r>
-        <w:rPr>
-          <w:rFonts w:ascii="Arial" w:hAnsi="Arial"/>
-        </w:rPr>
-        <w:t>will direct the user to a print page that prints every advisor or only a selected advisor’s schedule for the week as seen below on</w:t>
-      </w:r>
-    </w:p>
-    <w:p>
-      <w:pPr>
-        <w:rPr>
-          <w:rFonts w:ascii="Arial" w:hAnsi="Arial"/>
-        </w:rPr>
-      </w:pPr>
-    </w:p>
-    <w:p>
-      <w:pPr>
-        <w:rPr>
-          <w:rFonts w:ascii="Arial" w:hAnsi="Arial"/>
-          <w:b/>
-          <w:u w:val="single"/>
-        </w:rPr>
-      </w:pPr>
+      <w:proofErr w:type="gramStart"/>
+      <w:r>
+        <w:rPr>
+          <w:rFonts w:ascii="Arial" w:hAnsi="Arial"/>
+        </w:rPr>
+        <w:t>will</w:t>
+      </w:r>
+      <w:proofErr w:type="gramEnd"/>
+      <w:r>
+        <w:rPr>
+          <w:rFonts w:ascii="Arial" w:hAnsi="Arial"/>
+        </w:rPr>
+        <w:t xml:space="preserve"> direct the user to a print page that prints every advisor or only a selected advisor’s schedule for the week as seen below on</w:t>
+      </w:r>
+    </w:p>
+    <w:p>
+      <w:pPr>
+        <w:rPr>
+          <w:rFonts w:ascii="Arial" w:hAnsi="Arial"/>
+        </w:rPr>
+      </w:pPr>
+    </w:p>
+    <w:p>
+      <w:pPr>
+        <w:rPr>
+          <w:rFonts w:ascii="Arial" w:hAnsi="Arial"/>
+          <w:b/>
+          <w:u w:val="single"/>
+        </w:rPr>
+      </w:pPr>
+      <w:proofErr w:type="spellStart"/>
       <w:r>
         <w:rPr>
           <w:rFonts w:ascii="Arial" w:hAnsi="Arial"/>
@@ -3264,6 +3572,7 @@
         </w:rPr>
         <w:t>advisorShowSchedule.php</w:t>
       </w:r>
+      <w:proofErr w:type="spellEnd"/>
     </w:p>
     <w:p>
       <w:pPr>
@@ -3311,7 +3620,7 @@
                     </pic:cNvPicPr>
                   </pic:nvPicPr>
                   <pic:blipFill>
-                    <a:blip r:embed="rId22"/>
+                    <a:blip r:embed="rId23"/>
                     <a:srcRect/>
                     <a:stretch>
                       <a:fillRect/>
@@ -3359,7 +3668,35 @@
         <w:rPr>
           <w:rFonts w:ascii="Arial" w:hAnsi="Arial"/>
         </w:rPr>
-        <w:t>Similarly, selecting a date on a the advisorHome.php page and then an advisor allows you to print an advisor’s schedule for the given day as shown below:</w:t>
+        <w:t xml:space="preserve">Similarly, selecting a date on </w:t>
+      </w:r>
+      <w:proofErr w:type="gramStart"/>
+      <w:r>
+        <w:rPr>
+          <w:rFonts w:ascii="Arial" w:hAnsi="Arial"/>
+        </w:rPr>
+        <w:t>a the</w:t>
+      </w:r>
+      <w:proofErr w:type="gramEnd"/>
+      <w:r>
+        <w:rPr>
+          <w:rFonts w:ascii="Arial" w:hAnsi="Arial"/>
+        </w:rPr>
+        <w:t xml:space="preserve"> </w:t>
+      </w:r>
+      <w:proofErr w:type="spellStart"/>
+      <w:r>
+        <w:rPr>
+          <w:rFonts w:ascii="Arial" w:hAnsi="Arial"/>
+        </w:rPr>
+        <w:t>advisorHome.php</w:t>
+      </w:r>
+      <w:proofErr w:type="spellEnd"/>
+      <w:r>
+        <w:rPr>
+          <w:rFonts w:ascii="Arial" w:hAnsi="Arial"/>
+        </w:rPr>
+        <w:t xml:space="preserve"> page and then an advisor allows you to print an advisor’s schedule for the given day as shown below:</w:t>
       </w:r>
     </w:p>
     <w:p>
@@ -3382,9 +3719,9 @@
         </w:rPr>
         <w:drawing>
           <wp:inline distT="0" distB="0" distL="0" distR="0">
-            <wp:extent cx="5478145" cy="2760345"/>
-            <wp:effectExtent l="25400" t="0" r="8255" b="0"/>
-            <wp:docPr id="57" name="Picture 22" descr=":::Desktop:Screen Shot 2015-05-11 at 9.07.52 PM.png"/>
+            <wp:extent cx="4568370" cy="2760345"/>
+            <wp:effectExtent l="0" t="0" r="0" b="0"/>
+            <wp:docPr id="57" name="Picture 22"/>
             <wp:cNvGraphicFramePr>
               <a:graphicFrameLocks xmlns:a="http://schemas.openxmlformats.org/drawingml/2006/main" noChangeAspect="1"/>
             </wp:cNvGraphicFramePr>
@@ -3398,8 +3735,13 @@
                     </pic:cNvPicPr>
                   </pic:nvPicPr>
                   <pic:blipFill>
-                    <a:blip r:embed="rId23"/>
-                    <a:srcRect/>
+                    <a:blip r:embed="rId24">
+                      <a:extLst>
+                        <a:ext uri="{28A0092B-C50C-407E-A947-70E740481C1C}">
+                          <a14:useLocalDpi xmlns:a14="http://schemas.microsoft.com/office/drawing/2010/main" val="0"/>
+                        </a:ext>
+                      </a:extLst>
+                    </a:blip>
                     <a:stretch>
                       <a:fillRect/>
                     </a:stretch>
@@ -3407,7 +3749,7 @@
                   <pic:spPr bwMode="auto">
                     <a:xfrm>
                       <a:off x="0" y="0"/>
-                      <a:ext cx="5478145" cy="2760345"/>
+                      <a:ext cx="4568370" cy="2760345"/>
                     </a:xfrm>
                     <a:prstGeom prst="rect">
                       <a:avLst/>
@@ -3455,14 +3797,17 @@
           <w:u w:val="single"/>
         </w:rPr>
       </w:pPr>
-      <w:r>
-        <w:rPr>
-          <w:rFonts w:ascii="Arial" w:hAnsi="Arial"/>
-          <w:b/>
-          <w:u w:val="single"/>
-        </w:rPr>
+      <w:proofErr w:type="spellStart"/>
+      <w:r>
+        <w:rPr>
+          <w:rFonts w:ascii="Arial" w:hAnsi="Arial"/>
+          <w:b/>
+          <w:u w:val="single"/>
+        </w:rPr>
+        <w:lastRenderedPageBreak/>
         <w:t>advisorDaySchedule.php</w:t>
       </w:r>
+      <w:proofErr w:type="spellEnd"/>
     </w:p>
     <w:p>
       <w:pPr>
@@ -3490,9 +3835,9 @@
         </w:rPr>
         <w:drawing>
           <wp:inline distT="0" distB="0" distL="0" distR="0">
-            <wp:extent cx="5452745" cy="4953000"/>
-            <wp:effectExtent l="25400" t="0" r="8255" b="0"/>
-            <wp:docPr id="58" name="Picture 23" descr=":::Desktop:Screen Shot 2015-05-11 at 9.08.51 PM.png"/>
+            <wp:extent cx="4865529" cy="4953000"/>
+            <wp:effectExtent l="0" t="0" r="0" b="0"/>
+            <wp:docPr id="58" name="Picture 23"/>
             <wp:cNvGraphicFramePr>
               <a:graphicFrameLocks xmlns:a="http://schemas.openxmlformats.org/drawingml/2006/main" noChangeAspect="1"/>
             </wp:cNvGraphicFramePr>
@@ -3506,8 +3851,13 @@
                     </pic:cNvPicPr>
                   </pic:nvPicPr>
                   <pic:blipFill>
-                    <a:blip r:embed="rId24"/>
-                    <a:srcRect/>
+                    <a:blip r:embed="rId25">
+                      <a:extLst>
+                        <a:ext uri="{28A0092B-C50C-407E-A947-70E740481C1C}">
+                          <a14:useLocalDpi xmlns:a14="http://schemas.microsoft.com/office/drawing/2010/main" val="0"/>
+                        </a:ext>
+                      </a:extLst>
+                    </a:blip>
                     <a:stretch>
                       <a:fillRect/>
                     </a:stretch>
@@ -3515,7 +3865,7 @@
                   <pic:spPr bwMode="auto">
                     <a:xfrm>
                       <a:off x="0" y="0"/>
-                      <a:ext cx="5452745" cy="4953000"/>
+                      <a:ext cx="4865529" cy="4953000"/>
                     </a:xfrm>
                     <a:prstGeom prst="rect">
                       <a:avLst/>
@@ -3657,6 +4007,7 @@
         <w:rPr>
           <w:rFonts w:ascii="Arial" w:hAnsi="Arial"/>
         </w:rPr>
+        <w:lastRenderedPageBreak/>
         <w:t xml:space="preserve">The search for student ID widget is one of the most useful things and something that the advisors asked us to include. </w:t>
       </w:r>
     </w:p>
@@ -3689,7 +4040,7 @@
                     </pic:cNvPicPr>
                   </pic:nvPicPr>
                   <pic:blipFill>
-                    <a:blip r:embed="rId25"/>
+                    <a:blip r:embed="rId26"/>
                     <a:srcRect/>
                     <a:stretch>
                       <a:fillRect/>
@@ -3746,6 +4097,7 @@
           <w:u w:val="single"/>
         </w:rPr>
       </w:pPr>
+      <w:proofErr w:type="spellStart"/>
       <w:r>
         <w:rPr>
           <w:rFonts w:ascii="Arial" w:hAnsi="Arial"/>
@@ -3754,6 +4106,7 @@
         </w:rPr>
         <w:t>studentInfo.php</w:t>
       </w:r>
+      <w:proofErr w:type="spellEnd"/>
     </w:p>
     <w:p>
       <w:pPr>
@@ -3806,7 +4159,7 @@
                     </pic:cNvPicPr>
                   </pic:nvPicPr>
                   <pic:blipFill>
-                    <a:blip r:embed="rId26"/>
+                    <a:blip r:embed="rId27"/>
                     <a:srcRect/>
                     <a:stretch>
                       <a:fillRect/>
@@ -3841,26 +4194,35 @@
           <w:rFonts w:ascii="Arial" w:hAnsi="Arial"/>
         </w:rPr>
       </w:pPr>
-      <w:r>
-        <w:rPr>
-          <w:rFonts w:ascii="Arial" w:hAnsi="Arial"/>
-        </w:rPr>
-        <w:t>directed to:</w:t>
-      </w:r>
-    </w:p>
-    <w:p>
-      <w:pPr>
-        <w:rPr>
-          <w:rFonts w:ascii="Arial" w:hAnsi="Arial"/>
-        </w:rPr>
-      </w:pPr>
-    </w:p>
-    <w:p>
-      <w:pPr>
-        <w:rPr>
-          <w:rFonts w:ascii="Arial" w:hAnsi="Arial"/>
-        </w:rPr>
-      </w:pPr>
+      <w:proofErr w:type="gramStart"/>
+      <w:r>
+        <w:rPr>
+          <w:rFonts w:ascii="Arial" w:hAnsi="Arial"/>
+        </w:rPr>
+        <w:t>directed</w:t>
+      </w:r>
+      <w:proofErr w:type="gramEnd"/>
+      <w:r>
+        <w:rPr>
+          <w:rFonts w:ascii="Arial" w:hAnsi="Arial"/>
+        </w:rPr>
+        <w:t xml:space="preserve"> to:</w:t>
+      </w:r>
+    </w:p>
+    <w:p>
+      <w:pPr>
+        <w:rPr>
+          <w:rFonts w:ascii="Arial" w:hAnsi="Arial"/>
+        </w:rPr>
+      </w:pPr>
+    </w:p>
+    <w:p>
+      <w:pPr>
+        <w:rPr>
+          <w:rFonts w:ascii="Arial" w:hAnsi="Arial"/>
+        </w:rPr>
+      </w:pPr>
+      <w:proofErr w:type="spellStart"/>
       <w:r>
         <w:rPr>
           <w:rFonts w:ascii="Arial" w:hAnsi="Arial"/>
@@ -3869,6 +4231,7 @@
         </w:rPr>
         <w:t>advisorRemoveStudent.php</w:t>
       </w:r>
+      <w:proofErr w:type="spellEnd"/>
     </w:p>
     <w:p>
       <w:pPr>
@@ -3905,7 +4268,7 @@
                     </pic:cNvPicPr>
                   </pic:nvPicPr>
                   <pic:blipFill>
-                    <a:blip r:embed="rId27"/>
+                    <a:blip r:embed="rId28"/>
                     <a:srcRect/>
                     <a:stretch>
                       <a:fillRect/>
@@ -3983,7 +4346,7 @@
                     </pic:cNvPicPr>
                   </pic:nvPicPr>
                   <pic:blipFill>
-                    <a:blip r:embed="rId28"/>
+                    <a:blip r:embed="rId29"/>
                     <a:srcRect/>
                     <a:stretch>
                       <a:fillRect/>
@@ -4029,6 +4392,7 @@
         <w:rPr>
           <w:rFonts w:ascii="Arial" w:hAnsi="Arial"/>
         </w:rPr>
+        <w:lastRenderedPageBreak/>
         <w:t>For both the student side and the advisor side, if an incorrect date is selected an error message will appear on either home page as such:</w:t>
       </w:r>
     </w:p>
@@ -4068,7 +4432,7 @@
                     </pic:cNvPicPr>
                   </pic:nvPicPr>
                   <pic:blipFill>
-                    <a:blip r:embed="rId29"/>
+                    <a:blip r:embed="rId30"/>
                     <a:srcRect/>
                     <a:stretch>
                       <a:fillRect/>
@@ -4114,7 +4478,21 @@
         <w:rPr>
           <w:rFonts w:ascii="Arial" w:hAnsi="Arial"/>
         </w:rPr>
-        <w:t>We also disabled use of the back button so that our php session data does not get interfered with. Because of this you will notice that some pages open up in new tabs and will always have the necessary links to either close the page or direct you back to where you want to be without having to use the back button. This feature is shown below:</w:t>
+        <w:t xml:space="preserve">We also disabled use of the back button so that our </w:t>
+      </w:r>
+      <w:proofErr w:type="spellStart"/>
+      <w:r>
+        <w:rPr>
+          <w:rFonts w:ascii="Arial" w:hAnsi="Arial"/>
+        </w:rPr>
+        <w:t>php</w:t>
+      </w:r>
+      <w:proofErr w:type="spellEnd"/>
+      <w:r>
+        <w:rPr>
+          <w:rFonts w:ascii="Arial" w:hAnsi="Arial"/>
+        </w:rPr>
+        <w:t xml:space="preserve"> session data does not get interfered with. Because of this you will notice that some pages open up in new tabs and will always have the necessary links to either close the page or direct you back to where you want to be without having to use the back button. This feature is shown below:</w:t>
       </w:r>
     </w:p>
     <w:p>
@@ -4153,7 +4531,7 @@
                     </pic:cNvPicPr>
                   </pic:nvPicPr>
                   <pic:blipFill>
-                    <a:blip r:embed="rId30"/>
+                    <a:blip r:embed="rId31"/>
                     <a:srcRect/>
                     <a:stretch>
                       <a:fillRect/>
@@ -4318,6 +4696,7 @@
           <w:sz w:val="48"/>
           <w:u w:val="single"/>
         </w:rPr>
+        <w:lastRenderedPageBreak/>
         <w:t>Database Setup</w:t>
       </w:r>
     </w:p>
@@ -4358,7 +4737,21 @@
         <w:rPr>
           <w:rFonts w:ascii="Arial" w:hAnsi="Arial"/>
         </w:rPr>
-        <w:t xml:space="preserve">For our project we have a number of static tables that we felt should only be accessible through phpMyAdmin itself. </w:t>
+        <w:t xml:space="preserve">For our project we have a number of static tables that we felt should only be accessible through </w:t>
+      </w:r>
+      <w:proofErr w:type="spellStart"/>
+      <w:r>
+        <w:rPr>
+          <w:rFonts w:ascii="Arial" w:hAnsi="Arial"/>
+        </w:rPr>
+        <w:t>phpMyAdmin</w:t>
+      </w:r>
+      <w:proofErr w:type="spellEnd"/>
+      <w:r>
+        <w:rPr>
+          <w:rFonts w:ascii="Arial" w:hAnsi="Arial"/>
+        </w:rPr>
+        <w:t xml:space="preserve"> itself. </w:t>
       </w:r>
     </w:p>
     <w:p>
@@ -4421,7 +4814,7 @@
                     </pic:cNvPicPr>
                   </pic:nvPicPr>
                   <pic:blipFill>
-                    <a:blip r:embed="rId31"/>
+                    <a:blip r:embed="rId32"/>
                     <a:srcRect/>
                     <a:stretch>
                       <a:fillRect/>
@@ -4460,7 +4853,21 @@
         <w:rPr>
           <w:rFonts w:ascii="Arial" w:hAnsi="Arial"/>
         </w:rPr>
-        <w:t xml:space="preserve">Note: Primary key is advisorID. </w:t>
+        <w:t xml:space="preserve">Note: Primary key is </w:t>
+      </w:r>
+      <w:proofErr w:type="spellStart"/>
+      <w:r>
+        <w:rPr>
+          <w:rFonts w:ascii="Arial" w:hAnsi="Arial"/>
+        </w:rPr>
+        <w:t>advisorID</w:t>
+      </w:r>
+      <w:proofErr w:type="spellEnd"/>
+      <w:r>
+        <w:rPr>
+          <w:rFonts w:ascii="Arial" w:hAnsi="Arial"/>
+        </w:rPr>
+        <w:t xml:space="preserve">. </w:t>
       </w:r>
     </w:p>
     <w:p>
@@ -4499,7 +4906,7 @@
                     </pic:cNvPicPr>
                   </pic:nvPicPr>
                   <pic:blipFill>
-                    <a:blip r:embed="rId32"/>
+                    <a:blip r:embed="rId33"/>
                     <a:srcRect/>
                     <a:stretch>
                       <a:fillRect/>
@@ -4597,7 +5004,7 @@
                     </pic:cNvPicPr>
                   </pic:nvPicPr>
                   <pic:blipFill>
-                    <a:blip r:embed="rId33"/>
+                    <a:blip r:embed="rId34"/>
                     <a:srcRect/>
                     <a:stretch>
                       <a:fillRect/>
@@ -4643,7 +5050,22 @@
         <w:rPr>
           <w:rFonts w:ascii="Arial" w:hAnsi="Arial"/>
         </w:rPr>
-        <w:t xml:space="preserve">On advisorHome.php we can see </w:t>
+        <w:lastRenderedPageBreak/>
+        <w:t xml:space="preserve">On </w:t>
+      </w:r>
+      <w:proofErr w:type="spellStart"/>
+      <w:r>
+        <w:rPr>
+          <w:rFonts w:ascii="Arial" w:hAnsi="Arial"/>
+        </w:rPr>
+        <w:t>advisorHome.php</w:t>
+      </w:r>
+      <w:proofErr w:type="spellEnd"/>
+      <w:r>
+        <w:rPr>
+          <w:rFonts w:ascii="Arial" w:hAnsi="Arial"/>
+        </w:rPr>
+        <w:t xml:space="preserve"> we can see </w:t>
       </w:r>
     </w:p>
     <w:p>
@@ -4682,7 +5104,7 @@
                     </pic:cNvPicPr>
                   </pic:nvPicPr>
                   <pic:blipFill>
-                    <a:blip r:embed="rId34"/>
+                    <a:blip r:embed="rId35"/>
                     <a:srcRect/>
                     <a:stretch>
                       <a:fillRect/>
@@ -4724,368 +5146,387 @@
           <w:rFonts w:ascii="Arial" w:hAnsi="Arial"/>
         </w:rPr>
       </w:pPr>
-      <w:r>
-        <w:rPr>
-          <w:rFonts w:ascii="Arial" w:hAnsi="Arial"/>
-        </w:rPr>
-        <w:t xml:space="preserve">that Sample Advisor was added to the table of advising appointments. </w:t>
-      </w:r>
-    </w:p>
-    <w:p>
-      <w:pPr>
-        <w:rPr>
-          <w:rFonts w:ascii="Arial" w:hAnsi="Arial"/>
-        </w:rPr>
-      </w:pPr>
-    </w:p>
-    <w:p>
-      <w:pPr>
-        <w:rPr>
-          <w:rFonts w:ascii="Arial" w:hAnsi="Arial"/>
-          <w:b/>
-          <w:u w:val="single"/>
-        </w:rPr>
-      </w:pPr>
-    </w:p>
-    <w:p>
-      <w:pPr>
-        <w:rPr>
-          <w:rFonts w:ascii="Arial" w:hAnsi="Arial"/>
-          <w:b/>
-          <w:u w:val="single"/>
-        </w:rPr>
-      </w:pPr>
-    </w:p>
-    <w:p>
-      <w:pPr>
-        <w:rPr>
-          <w:rFonts w:ascii="Arial" w:hAnsi="Arial"/>
-          <w:b/>
-          <w:u w:val="single"/>
-        </w:rPr>
-      </w:pPr>
-    </w:p>
-    <w:p>
-      <w:pPr>
-        <w:rPr>
-          <w:rFonts w:ascii="Arial" w:hAnsi="Arial"/>
-          <w:b/>
-          <w:u w:val="single"/>
-        </w:rPr>
-      </w:pPr>
-    </w:p>
-    <w:p>
-      <w:pPr>
-        <w:rPr>
-          <w:rFonts w:ascii="Arial" w:hAnsi="Arial"/>
-          <w:b/>
-          <w:u w:val="single"/>
-        </w:rPr>
-      </w:pPr>
-    </w:p>
-    <w:p>
-      <w:pPr>
-        <w:rPr>
-          <w:rFonts w:ascii="Arial" w:hAnsi="Arial"/>
-          <w:b/>
-          <w:u w:val="single"/>
-        </w:rPr>
-      </w:pPr>
-    </w:p>
-    <w:p>
-      <w:pPr>
-        <w:rPr>
-          <w:rFonts w:ascii="Arial" w:hAnsi="Arial"/>
-          <w:b/>
-          <w:u w:val="single"/>
-        </w:rPr>
-      </w:pPr>
-    </w:p>
-    <w:p>
-      <w:pPr>
-        <w:rPr>
-          <w:rFonts w:ascii="Arial" w:hAnsi="Arial"/>
-          <w:b/>
-          <w:u w:val="single"/>
-        </w:rPr>
-      </w:pPr>
-    </w:p>
-    <w:p>
-      <w:pPr>
-        <w:rPr>
-          <w:rFonts w:ascii="Arial" w:hAnsi="Arial"/>
-          <w:b/>
-          <w:u w:val="single"/>
-        </w:rPr>
-      </w:pPr>
-    </w:p>
-    <w:p>
-      <w:pPr>
-        <w:rPr>
-          <w:rFonts w:ascii="Arial" w:hAnsi="Arial"/>
-          <w:b/>
-          <w:u w:val="single"/>
-        </w:rPr>
-      </w:pPr>
-    </w:p>
-    <w:p>
-      <w:pPr>
-        <w:rPr>
-          <w:rFonts w:ascii="Arial" w:hAnsi="Arial"/>
-          <w:b/>
-          <w:u w:val="single"/>
-        </w:rPr>
-      </w:pPr>
-    </w:p>
-    <w:p>
-      <w:pPr>
-        <w:rPr>
-          <w:rFonts w:ascii="Arial" w:hAnsi="Arial"/>
-          <w:b/>
-          <w:u w:val="single"/>
-        </w:rPr>
-      </w:pPr>
-    </w:p>
-    <w:p>
-      <w:pPr>
-        <w:rPr>
-          <w:rFonts w:ascii="Arial" w:hAnsi="Arial"/>
-          <w:b/>
-          <w:u w:val="single"/>
-        </w:rPr>
-      </w:pPr>
-    </w:p>
-    <w:p>
-      <w:pPr>
-        <w:rPr>
-          <w:rFonts w:ascii="Arial" w:hAnsi="Arial"/>
-          <w:b/>
-          <w:u w:val="single"/>
-        </w:rPr>
-      </w:pPr>
-    </w:p>
-    <w:p>
-      <w:pPr>
-        <w:rPr>
-          <w:rFonts w:ascii="Arial" w:hAnsi="Arial"/>
-          <w:b/>
-          <w:u w:val="single"/>
-        </w:rPr>
-      </w:pPr>
-    </w:p>
-    <w:p>
-      <w:pPr>
-        <w:rPr>
-          <w:rFonts w:ascii="Arial" w:hAnsi="Arial"/>
-          <w:b/>
-          <w:u w:val="single"/>
-        </w:rPr>
-      </w:pPr>
-    </w:p>
-    <w:p>
-      <w:pPr>
-        <w:rPr>
-          <w:rFonts w:ascii="Arial" w:hAnsi="Arial"/>
-          <w:b/>
-          <w:u w:val="single"/>
-        </w:rPr>
-      </w:pPr>
-    </w:p>
-    <w:p>
-      <w:pPr>
-        <w:rPr>
-          <w:rFonts w:ascii="Arial" w:hAnsi="Arial"/>
-          <w:b/>
-          <w:u w:val="single"/>
-        </w:rPr>
-      </w:pPr>
-    </w:p>
-    <w:p>
-      <w:pPr>
-        <w:rPr>
-          <w:rFonts w:ascii="Arial" w:hAnsi="Arial"/>
-          <w:b/>
-          <w:u w:val="single"/>
-        </w:rPr>
-      </w:pPr>
-    </w:p>
-    <w:p>
-      <w:pPr>
-        <w:rPr>
-          <w:rFonts w:ascii="Arial" w:hAnsi="Arial"/>
-          <w:b/>
-          <w:u w:val="single"/>
-        </w:rPr>
-      </w:pPr>
-    </w:p>
-    <w:p>
-      <w:pPr>
-        <w:rPr>
-          <w:rFonts w:ascii="Arial" w:hAnsi="Arial"/>
-          <w:b/>
-          <w:u w:val="single"/>
-        </w:rPr>
-      </w:pPr>
-    </w:p>
-    <w:p>
-      <w:pPr>
-        <w:rPr>
-          <w:rFonts w:ascii="Arial" w:hAnsi="Arial"/>
-          <w:b/>
-          <w:u w:val="single"/>
-        </w:rPr>
-      </w:pPr>
-    </w:p>
-    <w:p>
-      <w:pPr>
-        <w:rPr>
-          <w:rFonts w:ascii="Arial" w:hAnsi="Arial"/>
-          <w:b/>
-          <w:u w:val="single"/>
-        </w:rPr>
-      </w:pPr>
-    </w:p>
-    <w:p>
-      <w:pPr>
-        <w:rPr>
-          <w:rFonts w:ascii="Arial" w:hAnsi="Arial"/>
-          <w:b/>
-          <w:u w:val="single"/>
-        </w:rPr>
-      </w:pPr>
-    </w:p>
-    <w:p>
-      <w:pPr>
-        <w:rPr>
-          <w:rFonts w:ascii="Arial" w:hAnsi="Arial"/>
-          <w:b/>
-          <w:u w:val="single"/>
-        </w:rPr>
-      </w:pPr>
-    </w:p>
-    <w:p>
-      <w:pPr>
-        <w:rPr>
-          <w:rFonts w:ascii="Arial" w:hAnsi="Arial"/>
-          <w:b/>
-          <w:u w:val="single"/>
-        </w:rPr>
-      </w:pPr>
-    </w:p>
-    <w:p>
-      <w:pPr>
-        <w:rPr>
-          <w:rFonts w:ascii="Arial" w:hAnsi="Arial"/>
-          <w:b/>
-          <w:u w:val="single"/>
-        </w:rPr>
-      </w:pPr>
-    </w:p>
-    <w:p>
-      <w:pPr>
-        <w:rPr>
-          <w:rFonts w:ascii="Arial" w:hAnsi="Arial"/>
-          <w:b/>
-          <w:u w:val="single"/>
-        </w:rPr>
-      </w:pPr>
-    </w:p>
-    <w:p>
-      <w:pPr>
-        <w:rPr>
-          <w:rFonts w:ascii="Arial" w:hAnsi="Arial"/>
-          <w:b/>
-          <w:u w:val="single"/>
-        </w:rPr>
-      </w:pPr>
-    </w:p>
-    <w:p>
-      <w:pPr>
-        <w:rPr>
-          <w:rFonts w:ascii="Arial" w:hAnsi="Arial"/>
-          <w:b/>
-          <w:u w:val="single"/>
-        </w:rPr>
-      </w:pPr>
-    </w:p>
-    <w:p>
-      <w:pPr>
-        <w:rPr>
-          <w:rFonts w:ascii="Arial" w:hAnsi="Arial"/>
-          <w:b/>
-          <w:u w:val="single"/>
-        </w:rPr>
-      </w:pPr>
-    </w:p>
-    <w:p>
-      <w:pPr>
-        <w:rPr>
-          <w:rFonts w:ascii="Arial" w:hAnsi="Arial"/>
-          <w:b/>
-          <w:u w:val="single"/>
-        </w:rPr>
-      </w:pPr>
-    </w:p>
-    <w:p>
-      <w:pPr>
-        <w:rPr>
-          <w:rFonts w:ascii="Arial" w:hAnsi="Arial"/>
-          <w:b/>
-          <w:u w:val="single"/>
-        </w:rPr>
-      </w:pPr>
-    </w:p>
-    <w:p>
-      <w:pPr>
-        <w:rPr>
-          <w:rFonts w:ascii="Arial" w:hAnsi="Arial"/>
-          <w:b/>
-          <w:u w:val="single"/>
-        </w:rPr>
-      </w:pPr>
-    </w:p>
-    <w:p>
-      <w:pPr>
-        <w:rPr>
-          <w:rFonts w:ascii="Arial" w:hAnsi="Arial"/>
-          <w:b/>
-          <w:u w:val="single"/>
-        </w:rPr>
-      </w:pPr>
-    </w:p>
-    <w:p>
-      <w:pPr>
-        <w:rPr>
-          <w:rFonts w:ascii="Arial" w:hAnsi="Arial"/>
-          <w:b/>
-          <w:u w:val="single"/>
-        </w:rPr>
-      </w:pPr>
-    </w:p>
-    <w:p>
-      <w:pPr>
-        <w:rPr>
-          <w:rFonts w:ascii="Arial" w:hAnsi="Arial"/>
-          <w:b/>
-          <w:u w:val="single"/>
-        </w:rPr>
-      </w:pPr>
-    </w:p>
-    <w:p>
-      <w:pPr>
-        <w:rPr>
-          <w:rFonts w:ascii="Arial" w:hAnsi="Arial"/>
-          <w:b/>
-          <w:u w:val="single"/>
-        </w:rPr>
-      </w:pPr>
-      <w:r>
-        <w:rPr>
-          <w:rFonts w:ascii="Arial" w:hAnsi="Arial"/>
-          <w:b/>
-          <w:u w:val="single"/>
-        </w:rPr>
-        <w:t>dates Table</w:t>
+      <w:proofErr w:type="gramStart"/>
+      <w:r>
+        <w:rPr>
+          <w:rFonts w:ascii="Arial" w:hAnsi="Arial"/>
+        </w:rPr>
+        <w:t>that</w:t>
+      </w:r>
+      <w:proofErr w:type="gramEnd"/>
+      <w:r>
+        <w:rPr>
+          <w:rFonts w:ascii="Arial" w:hAnsi="Arial"/>
+        </w:rPr>
+        <w:t xml:space="preserve"> Sample Advisor was added to the table of advising appointments. </w:t>
+      </w:r>
+    </w:p>
+    <w:p>
+      <w:pPr>
+        <w:rPr>
+          <w:rFonts w:ascii="Arial" w:hAnsi="Arial"/>
+        </w:rPr>
+      </w:pPr>
+    </w:p>
+    <w:p>
+      <w:pPr>
+        <w:rPr>
+          <w:rFonts w:ascii="Arial" w:hAnsi="Arial"/>
+          <w:b/>
+          <w:u w:val="single"/>
+        </w:rPr>
+      </w:pPr>
+    </w:p>
+    <w:p>
+      <w:pPr>
+        <w:rPr>
+          <w:rFonts w:ascii="Arial" w:hAnsi="Arial"/>
+          <w:b/>
+          <w:u w:val="single"/>
+        </w:rPr>
+      </w:pPr>
+    </w:p>
+    <w:p>
+      <w:pPr>
+        <w:rPr>
+          <w:rFonts w:ascii="Arial" w:hAnsi="Arial"/>
+          <w:b/>
+          <w:u w:val="single"/>
+        </w:rPr>
+      </w:pPr>
+    </w:p>
+    <w:p>
+      <w:pPr>
+        <w:rPr>
+          <w:rFonts w:ascii="Arial" w:hAnsi="Arial"/>
+          <w:b/>
+          <w:u w:val="single"/>
+        </w:rPr>
+      </w:pPr>
+    </w:p>
+    <w:p>
+      <w:pPr>
+        <w:rPr>
+          <w:rFonts w:ascii="Arial" w:hAnsi="Arial"/>
+          <w:b/>
+          <w:u w:val="single"/>
+        </w:rPr>
+      </w:pPr>
+    </w:p>
+    <w:p>
+      <w:pPr>
+        <w:rPr>
+          <w:rFonts w:ascii="Arial" w:hAnsi="Arial"/>
+          <w:b/>
+          <w:u w:val="single"/>
+        </w:rPr>
+      </w:pPr>
+    </w:p>
+    <w:p>
+      <w:pPr>
+        <w:rPr>
+          <w:rFonts w:ascii="Arial" w:hAnsi="Arial"/>
+          <w:b/>
+          <w:u w:val="single"/>
+        </w:rPr>
+      </w:pPr>
+    </w:p>
+    <w:p>
+      <w:pPr>
+        <w:rPr>
+          <w:rFonts w:ascii="Arial" w:hAnsi="Arial"/>
+          <w:b/>
+          <w:u w:val="single"/>
+        </w:rPr>
+      </w:pPr>
+    </w:p>
+    <w:p>
+      <w:pPr>
+        <w:rPr>
+          <w:rFonts w:ascii="Arial" w:hAnsi="Arial"/>
+          <w:b/>
+          <w:u w:val="single"/>
+        </w:rPr>
+      </w:pPr>
+    </w:p>
+    <w:p>
+      <w:pPr>
+        <w:rPr>
+          <w:rFonts w:ascii="Arial" w:hAnsi="Arial"/>
+          <w:b/>
+          <w:u w:val="single"/>
+        </w:rPr>
+      </w:pPr>
+    </w:p>
+    <w:p>
+      <w:pPr>
+        <w:rPr>
+          <w:rFonts w:ascii="Arial" w:hAnsi="Arial"/>
+          <w:b/>
+          <w:u w:val="single"/>
+        </w:rPr>
+      </w:pPr>
+    </w:p>
+    <w:p>
+      <w:pPr>
+        <w:rPr>
+          <w:rFonts w:ascii="Arial" w:hAnsi="Arial"/>
+          <w:b/>
+          <w:u w:val="single"/>
+        </w:rPr>
+      </w:pPr>
+    </w:p>
+    <w:p>
+      <w:pPr>
+        <w:rPr>
+          <w:rFonts w:ascii="Arial" w:hAnsi="Arial"/>
+          <w:b/>
+          <w:u w:val="single"/>
+        </w:rPr>
+      </w:pPr>
+    </w:p>
+    <w:p>
+      <w:pPr>
+        <w:rPr>
+          <w:rFonts w:ascii="Arial" w:hAnsi="Arial"/>
+          <w:b/>
+          <w:u w:val="single"/>
+        </w:rPr>
+      </w:pPr>
+    </w:p>
+    <w:p>
+      <w:pPr>
+        <w:rPr>
+          <w:rFonts w:ascii="Arial" w:hAnsi="Arial"/>
+          <w:b/>
+          <w:u w:val="single"/>
+        </w:rPr>
+      </w:pPr>
+    </w:p>
+    <w:p>
+      <w:pPr>
+        <w:rPr>
+          <w:rFonts w:ascii="Arial" w:hAnsi="Arial"/>
+          <w:b/>
+          <w:u w:val="single"/>
+        </w:rPr>
+      </w:pPr>
+    </w:p>
+    <w:p>
+      <w:pPr>
+        <w:rPr>
+          <w:rFonts w:ascii="Arial" w:hAnsi="Arial"/>
+          <w:b/>
+          <w:u w:val="single"/>
+        </w:rPr>
+      </w:pPr>
+    </w:p>
+    <w:p>
+      <w:pPr>
+        <w:rPr>
+          <w:rFonts w:ascii="Arial" w:hAnsi="Arial"/>
+          <w:b/>
+          <w:u w:val="single"/>
+        </w:rPr>
+      </w:pPr>
+    </w:p>
+    <w:p>
+      <w:pPr>
+        <w:rPr>
+          <w:rFonts w:ascii="Arial" w:hAnsi="Arial"/>
+          <w:b/>
+          <w:u w:val="single"/>
+        </w:rPr>
+      </w:pPr>
+    </w:p>
+    <w:p>
+      <w:pPr>
+        <w:rPr>
+          <w:rFonts w:ascii="Arial" w:hAnsi="Arial"/>
+          <w:b/>
+          <w:u w:val="single"/>
+        </w:rPr>
+      </w:pPr>
+    </w:p>
+    <w:p>
+      <w:pPr>
+        <w:rPr>
+          <w:rFonts w:ascii="Arial" w:hAnsi="Arial"/>
+          <w:b/>
+          <w:u w:val="single"/>
+        </w:rPr>
+      </w:pPr>
+    </w:p>
+    <w:p>
+      <w:pPr>
+        <w:rPr>
+          <w:rFonts w:ascii="Arial" w:hAnsi="Arial"/>
+          <w:b/>
+          <w:u w:val="single"/>
+        </w:rPr>
+      </w:pPr>
+    </w:p>
+    <w:p>
+      <w:pPr>
+        <w:rPr>
+          <w:rFonts w:ascii="Arial" w:hAnsi="Arial"/>
+          <w:b/>
+          <w:u w:val="single"/>
+        </w:rPr>
+      </w:pPr>
+    </w:p>
+    <w:p>
+      <w:pPr>
+        <w:rPr>
+          <w:rFonts w:ascii="Arial" w:hAnsi="Arial"/>
+          <w:b/>
+          <w:u w:val="single"/>
+        </w:rPr>
+      </w:pPr>
+    </w:p>
+    <w:p>
+      <w:pPr>
+        <w:rPr>
+          <w:rFonts w:ascii="Arial" w:hAnsi="Arial"/>
+          <w:b/>
+          <w:u w:val="single"/>
+        </w:rPr>
+      </w:pPr>
+    </w:p>
+    <w:p>
+      <w:pPr>
+        <w:rPr>
+          <w:rFonts w:ascii="Arial" w:hAnsi="Arial"/>
+          <w:b/>
+          <w:u w:val="single"/>
+        </w:rPr>
+      </w:pPr>
+    </w:p>
+    <w:p>
+      <w:pPr>
+        <w:rPr>
+          <w:rFonts w:ascii="Arial" w:hAnsi="Arial"/>
+          <w:b/>
+          <w:u w:val="single"/>
+        </w:rPr>
+      </w:pPr>
+    </w:p>
+    <w:p>
+      <w:pPr>
+        <w:rPr>
+          <w:rFonts w:ascii="Arial" w:hAnsi="Arial"/>
+          <w:b/>
+          <w:u w:val="single"/>
+        </w:rPr>
+      </w:pPr>
+    </w:p>
+    <w:p>
+      <w:pPr>
+        <w:rPr>
+          <w:rFonts w:ascii="Arial" w:hAnsi="Arial"/>
+          <w:b/>
+          <w:u w:val="single"/>
+        </w:rPr>
+      </w:pPr>
+    </w:p>
+    <w:p>
+      <w:pPr>
+        <w:rPr>
+          <w:rFonts w:ascii="Arial" w:hAnsi="Arial"/>
+          <w:b/>
+          <w:u w:val="single"/>
+        </w:rPr>
+      </w:pPr>
+    </w:p>
+    <w:p>
+      <w:pPr>
+        <w:rPr>
+          <w:rFonts w:ascii="Arial" w:hAnsi="Arial"/>
+          <w:b/>
+          <w:u w:val="single"/>
+        </w:rPr>
+      </w:pPr>
+    </w:p>
+    <w:p>
+      <w:pPr>
+        <w:rPr>
+          <w:rFonts w:ascii="Arial" w:hAnsi="Arial"/>
+          <w:b/>
+          <w:u w:val="single"/>
+        </w:rPr>
+      </w:pPr>
+    </w:p>
+    <w:p>
+      <w:pPr>
+        <w:rPr>
+          <w:rFonts w:ascii="Arial" w:hAnsi="Arial"/>
+          <w:b/>
+          <w:u w:val="single"/>
+        </w:rPr>
+      </w:pPr>
+    </w:p>
+    <w:p>
+      <w:pPr>
+        <w:rPr>
+          <w:rFonts w:ascii="Arial" w:hAnsi="Arial"/>
+          <w:b/>
+          <w:u w:val="single"/>
+        </w:rPr>
+      </w:pPr>
+    </w:p>
+    <w:p>
+      <w:pPr>
+        <w:rPr>
+          <w:rFonts w:ascii="Arial" w:hAnsi="Arial"/>
+          <w:b/>
+          <w:u w:val="single"/>
+        </w:rPr>
+      </w:pPr>
+    </w:p>
+    <w:p>
+      <w:pPr>
+        <w:rPr>
+          <w:rFonts w:ascii="Arial" w:hAnsi="Arial"/>
+          <w:b/>
+          <w:u w:val="single"/>
+        </w:rPr>
+      </w:pPr>
+    </w:p>
+    <w:p>
+      <w:pPr>
+        <w:rPr>
+          <w:rFonts w:ascii="Arial" w:hAnsi="Arial"/>
+          <w:b/>
+          <w:u w:val="single"/>
+        </w:rPr>
+      </w:pPr>
+    </w:p>
+    <w:p>
+      <w:pPr>
+        <w:rPr>
+          <w:rFonts w:ascii="Arial" w:hAnsi="Arial"/>
+          <w:b/>
+          <w:u w:val="single"/>
+        </w:rPr>
+      </w:pPr>
+      <w:proofErr w:type="gramStart"/>
+      <w:r>
+        <w:rPr>
+          <w:rFonts w:ascii="Arial" w:hAnsi="Arial"/>
+          <w:b/>
+          <w:u w:val="single"/>
+        </w:rPr>
+        <w:lastRenderedPageBreak/>
+        <w:t>dates</w:t>
+      </w:r>
+      <w:proofErr w:type="gramEnd"/>
+      <w:r>
+        <w:rPr>
+          <w:rFonts w:ascii="Arial" w:hAnsi="Arial"/>
+          <w:b/>
+          <w:u w:val="single"/>
+        </w:rPr>
+        <w:t xml:space="preserve"> Table</w:t>
       </w:r>
     </w:p>
     <w:p>
@@ -5137,7 +5578,7 @@
                     </pic:cNvPicPr>
                   </pic:nvPicPr>
                   <pic:blipFill>
-                    <a:blip r:embed="rId35"/>
+                    <a:blip r:embed="rId36"/>
                     <a:srcRect/>
                     <a:stretch>
                       <a:fillRect/>
@@ -5202,7 +5643,7 @@
                     </pic:cNvPicPr>
                   </pic:nvPicPr>
                   <pic:blipFill>
-                    <a:blip r:embed="rId36"/>
+                    <a:blip r:embed="rId37"/>
                     <a:srcRect/>
                     <a:stretch>
                       <a:fillRect/>
@@ -5404,26 +5845,59 @@
           <w:rFonts w:ascii="Arial" w:hAnsi="Arial"/>
         </w:rPr>
       </w:pPr>
-      <w:r>
-        <w:rPr>
-          <w:rFonts w:ascii="Arial" w:hAnsi="Arial"/>
-          <w:b/>
-          <w:u w:val="single"/>
-        </w:rPr>
-        <w:t>times Table</w:t>
-      </w:r>
-    </w:p>
-    <w:p>
-      <w:pPr>
-        <w:rPr>
-          <w:rFonts w:ascii="Arial" w:hAnsi="Arial"/>
-        </w:rPr>
-      </w:pPr>
-      <w:r>
-        <w:rPr>
-          <w:rFonts w:ascii="Arial" w:hAnsi="Arial"/>
-        </w:rPr>
-        <w:t xml:space="preserve">The times table is very similar to the dates table. Again, just a list of possible times that the advisors could meet with students. A sample of times as well as the structure of the table is show below. </w:t>
+      <w:proofErr w:type="gramStart"/>
+      <w:r>
+        <w:rPr>
+          <w:rFonts w:ascii="Arial" w:hAnsi="Arial"/>
+          <w:b/>
+          <w:u w:val="single"/>
+        </w:rPr>
+        <w:lastRenderedPageBreak/>
+        <w:t>times</w:t>
+      </w:r>
+      <w:proofErr w:type="gramEnd"/>
+      <w:r>
+        <w:rPr>
+          <w:rFonts w:ascii="Arial" w:hAnsi="Arial"/>
+          <w:b/>
+          <w:u w:val="single"/>
+        </w:rPr>
+        <w:t xml:space="preserve"> Table</w:t>
+      </w:r>
+    </w:p>
+    <w:p>
+      <w:pPr>
+        <w:rPr>
+          <w:rFonts w:ascii="Arial" w:hAnsi="Arial"/>
+        </w:rPr>
+      </w:pPr>
+      <w:proofErr w:type="gramStart"/>
+      <w:r>
+        <w:rPr>
+          <w:rFonts w:ascii="Arial" w:hAnsi="Arial"/>
+        </w:rPr>
+        <w:t>The times table is very similar to the dates table.</w:t>
+      </w:r>
+      <w:proofErr w:type="gramEnd"/>
+      <w:r>
+        <w:rPr>
+          <w:rFonts w:ascii="Arial" w:hAnsi="Arial"/>
+        </w:rPr>
+        <w:t xml:space="preserve"> </w:t>
+      </w:r>
+      <w:proofErr w:type="gramStart"/>
+      <w:r>
+        <w:rPr>
+          <w:rFonts w:ascii="Arial" w:hAnsi="Arial"/>
+        </w:rPr>
+        <w:t>Again, just a list of possible times that the advisors could meet with students.</w:t>
+      </w:r>
+      <w:proofErr w:type="gramEnd"/>
+      <w:r>
+        <w:rPr>
+          <w:rFonts w:ascii="Arial" w:hAnsi="Arial"/>
+        </w:rPr>
+        <w:t xml:space="preserve"> A sample of times as well as the structure of the table is show below. </w:t>
       </w:r>
     </w:p>
     <w:p>
@@ -5455,7 +5929,7 @@
                     </pic:cNvPicPr>
                   </pic:nvPicPr>
                   <pic:blipFill>
-                    <a:blip r:embed="rId37"/>
+                    <a:blip r:embed="rId38"/>
                     <a:srcRect/>
                     <a:stretch>
                       <a:fillRect/>
@@ -5520,7 +5994,7 @@
                     </pic:cNvPicPr>
                   </pic:nvPicPr>
                   <pic:blipFill>
-                    <a:blip r:embed="rId38"/>
+                    <a:blip r:embed="rId39"/>
                     <a:srcRect/>
                     <a:stretch>
                       <a:fillRect/>
@@ -5733,6 +6207,7 @@
         <w:rPr>
           <w:rFonts w:ascii="Arial" w:hAnsi="Arial"/>
         </w:rPr>
+        <w:lastRenderedPageBreak/>
         <w:t>To illustrate that times and dates are dynamic I will add March 1</w:t>
       </w:r>
       <w:r>
@@ -5776,7 +6251,7 @@
                     </pic:cNvPicPr>
                   </pic:nvPicPr>
                   <pic:blipFill>
-                    <a:blip r:embed="rId39"/>
+                    <a:blip r:embed="rId40"/>
                     <a:srcRect/>
                     <a:stretch>
                       <a:fillRect/>
@@ -5841,7 +6316,7 @@
                     </pic:cNvPicPr>
                   </pic:nvPicPr>
                   <pic:blipFill>
-                    <a:blip r:embed="rId40"/>
+                    <a:blip r:embed="rId41"/>
                     <a:srcRect/>
                     <a:stretch>
                       <a:fillRect/>
@@ -5887,7 +6362,21 @@
         <w:rPr>
           <w:rFonts w:ascii="Arial" w:hAnsi="Arial"/>
         </w:rPr>
-        <w:t>Now we will see on advisorHome.php that it is a valid day to create appointments and the option to select appointments at 7AM will appear.</w:t>
+        <w:t xml:space="preserve">Now we will see on </w:t>
+      </w:r>
+      <w:proofErr w:type="spellStart"/>
+      <w:r>
+        <w:rPr>
+          <w:rFonts w:ascii="Arial" w:hAnsi="Arial"/>
+        </w:rPr>
+        <w:t>advisorHome.php</w:t>
+      </w:r>
+      <w:proofErr w:type="spellEnd"/>
+      <w:r>
+        <w:rPr>
+          <w:rFonts w:ascii="Arial" w:hAnsi="Arial"/>
+        </w:rPr>
+        <w:t xml:space="preserve"> that it is a valid day to create appointments and the option to select appointments at 7AM will appear.</w:t>
       </w:r>
     </w:p>
     <w:p>
@@ -5947,7 +6436,7 @@
                     </pic:cNvPicPr>
                   </pic:nvPicPr>
                   <pic:blipFill>
-                    <a:blip r:embed="rId41"/>
+                    <a:blip r:embed="rId42"/>
                     <a:srcRect/>
                     <a:stretch>
                       <a:fillRect/>
@@ -6031,13 +6520,24 @@
           <w:rFonts w:ascii="Arial" w:hAnsi="Arial"/>
         </w:rPr>
       </w:pPr>
-      <w:r>
-        <w:rPr>
-          <w:rFonts w:ascii="Arial" w:hAnsi="Arial"/>
-          <w:b/>
-          <w:u w:val="single"/>
-        </w:rPr>
-        <w:t>majors Table</w:t>
+      <w:proofErr w:type="gramStart"/>
+      <w:r>
+        <w:rPr>
+          <w:rFonts w:ascii="Arial" w:hAnsi="Arial"/>
+          <w:b/>
+          <w:u w:val="single"/>
+        </w:rPr>
+        <w:lastRenderedPageBreak/>
+        <w:t>majors</w:t>
+      </w:r>
+      <w:proofErr w:type="gramEnd"/>
+      <w:r>
+        <w:rPr>
+          <w:rFonts w:ascii="Arial" w:hAnsi="Arial"/>
+          <w:b/>
+          <w:u w:val="single"/>
+        </w:rPr>
+        <w:t xml:space="preserve"> Table</w:t>
       </w:r>
     </w:p>
     <w:p>
@@ -6089,7 +6589,7 @@
                     </pic:cNvPicPr>
                   </pic:nvPicPr>
                   <pic:blipFill>
-                    <a:blip r:embed="rId42"/>
+                    <a:blip r:embed="rId43"/>
                     <a:srcRect/>
                     <a:stretch>
                       <a:fillRect/>
@@ -6154,7 +6654,7 @@
                     </pic:cNvPicPr>
                   </pic:nvPicPr>
                   <pic:blipFill>
-                    <a:blip r:embed="rId43"/>
+                    <a:blip r:embed="rId44"/>
                     <a:srcRect/>
                     <a:stretch>
                       <a:fillRect/>
@@ -6365,8 +6865,11 @@
           <w:b/>
           <w:u w:val="single"/>
         </w:rPr>
+        <w:lastRenderedPageBreak/>
         <w:t>Dynamic Tables</w:t>
       </w:r>
+      <w:bookmarkStart w:id="0" w:name="_GoBack"/>
+      <w:bookmarkEnd w:id="0"/>
     </w:p>
     <w:p>
       <w:pPr>
@@ -6406,13 +6909,23 @@
           <w:rFonts w:ascii="Arial" w:hAnsi="Arial"/>
         </w:rPr>
       </w:pPr>
-      <w:r>
-        <w:rPr>
-          <w:rFonts w:ascii="Arial" w:hAnsi="Arial"/>
-          <w:b/>
-          <w:u w:val="single"/>
-        </w:rPr>
-        <w:t>students Table</w:t>
+      <w:proofErr w:type="gramStart"/>
+      <w:r>
+        <w:rPr>
+          <w:rFonts w:ascii="Arial" w:hAnsi="Arial"/>
+          <w:b/>
+          <w:u w:val="single"/>
+        </w:rPr>
+        <w:t>students</w:t>
+      </w:r>
+      <w:proofErr w:type="gramEnd"/>
+      <w:r>
+        <w:rPr>
+          <w:rFonts w:ascii="Arial" w:hAnsi="Arial"/>
+          <w:b/>
+          <w:u w:val="single"/>
+        </w:rPr>
+        <w:t xml:space="preserve"> Table</w:t>
       </w:r>
     </w:p>
     <w:p>
@@ -6441,12 +6954,28 @@
           <w:rFonts w:ascii="Arial" w:hAnsi="Arial"/>
         </w:rPr>
       </w:pPr>
-      <w:r>
-        <w:rPr>
-          <w:rFonts w:ascii="Arial" w:hAnsi="Arial"/>
-        </w:rPr>
-        <w:t>Before Adding Daniel Lesko to the table.</w:t>
-      </w:r>
+      <w:proofErr w:type="gramStart"/>
+      <w:r>
+        <w:rPr>
+          <w:rFonts w:ascii="Arial" w:hAnsi="Arial"/>
+        </w:rPr>
+        <w:t xml:space="preserve">Before Adding Daniel </w:t>
+      </w:r>
+      <w:proofErr w:type="spellStart"/>
+      <w:r>
+        <w:rPr>
+          <w:rFonts w:ascii="Arial" w:hAnsi="Arial"/>
+        </w:rPr>
+        <w:t>Lesko</w:t>
+      </w:r>
+      <w:proofErr w:type="spellEnd"/>
+      <w:r>
+        <w:rPr>
+          <w:rFonts w:ascii="Arial" w:hAnsi="Arial"/>
+        </w:rPr>
+        <w:t xml:space="preserve"> to the table.</w:t>
+      </w:r>
+      <w:proofErr w:type="gramEnd"/>
     </w:p>
     <w:p>
       <w:pPr>
@@ -6477,7 +7006,7 @@
                     </pic:cNvPicPr>
                   </pic:nvPicPr>
                   <pic:blipFill>
-                    <a:blip r:embed="rId44"/>
+                    <a:blip r:embed="rId45"/>
                     <a:srcRect/>
                     <a:stretch>
                       <a:fillRect/>
@@ -6519,12 +7048,28 @@
           <w:rFonts w:ascii="Arial" w:hAnsi="Arial"/>
         </w:rPr>
       </w:pPr>
-      <w:r>
-        <w:rPr>
-          <w:rFonts w:ascii="Arial" w:hAnsi="Arial"/>
-        </w:rPr>
-        <w:t>After Adding Daniel Lesko to the table.</w:t>
-      </w:r>
+      <w:proofErr w:type="gramStart"/>
+      <w:r>
+        <w:rPr>
+          <w:rFonts w:ascii="Arial" w:hAnsi="Arial"/>
+        </w:rPr>
+        <w:t xml:space="preserve">After Adding Daniel </w:t>
+      </w:r>
+      <w:proofErr w:type="spellStart"/>
+      <w:r>
+        <w:rPr>
+          <w:rFonts w:ascii="Arial" w:hAnsi="Arial"/>
+        </w:rPr>
+        <w:t>Lesko</w:t>
+      </w:r>
+      <w:proofErr w:type="spellEnd"/>
+      <w:r>
+        <w:rPr>
+          <w:rFonts w:ascii="Arial" w:hAnsi="Arial"/>
+        </w:rPr>
+        <w:t xml:space="preserve"> to the table.</w:t>
+      </w:r>
+      <w:proofErr w:type="gramEnd"/>
     </w:p>
     <w:p>
       <w:pPr>
@@ -6555,7 +7100,7 @@
                     </pic:cNvPicPr>
                   </pic:nvPicPr>
                   <pic:blipFill>
-                    <a:blip r:embed="rId45"/>
+                    <a:blip r:embed="rId46"/>
                     <a:srcRect/>
                     <a:stretch>
                       <a:fillRect/>
@@ -6651,6 +7196,7 @@
           <w:rFonts w:ascii="Arial" w:hAnsi="Arial"/>
           <w:noProof/>
         </w:rPr>
+        <w:lastRenderedPageBreak/>
         <w:drawing>
           <wp:inline distT="0" distB="0" distL="0" distR="0">
             <wp:extent cx="5478145" cy="982345"/>
@@ -6669,7 +7215,7 @@
                     </pic:cNvPicPr>
                   </pic:nvPicPr>
                   <pic:blipFill>
-                    <a:blip r:embed="rId46"/>
+                    <a:blip r:embed="rId47"/>
                     <a:srcRect/>
                     <a:stretch>
                       <a:fillRect/>
@@ -6708,315 +7254,354 @@
         <w:rPr>
           <w:rFonts w:ascii="Arial" w:hAnsi="Arial"/>
         </w:rPr>
-        <w:t xml:space="preserve">Note: Primary key is studentID. </w:t>
-      </w:r>
-    </w:p>
-    <w:p>
-      <w:pPr>
-        <w:rPr>
-          <w:rFonts w:ascii="Arial" w:hAnsi="Arial"/>
-        </w:rPr>
-      </w:pPr>
-    </w:p>
-    <w:p>
-      <w:pPr>
-        <w:rPr>
-          <w:rFonts w:ascii="Arial" w:hAnsi="Arial"/>
-        </w:rPr>
-      </w:pPr>
-    </w:p>
-    <w:p>
-      <w:pPr>
-        <w:rPr>
-          <w:rFonts w:ascii="Arial" w:hAnsi="Arial"/>
-        </w:rPr>
-      </w:pPr>
-    </w:p>
-    <w:p>
-      <w:pPr>
-        <w:rPr>
-          <w:rFonts w:ascii="Arial" w:hAnsi="Arial"/>
-        </w:rPr>
-      </w:pPr>
-    </w:p>
-    <w:p>
-      <w:pPr>
-        <w:rPr>
-          <w:rFonts w:ascii="Arial" w:hAnsi="Arial"/>
-        </w:rPr>
-      </w:pPr>
-    </w:p>
-    <w:p>
-      <w:pPr>
-        <w:rPr>
-          <w:rFonts w:ascii="Arial" w:hAnsi="Arial"/>
-        </w:rPr>
-      </w:pPr>
-    </w:p>
-    <w:p>
-      <w:pPr>
-        <w:rPr>
-          <w:rFonts w:ascii="Arial" w:hAnsi="Arial"/>
-        </w:rPr>
-      </w:pPr>
-    </w:p>
-    <w:p>
-      <w:pPr>
-        <w:rPr>
-          <w:rFonts w:ascii="Arial" w:hAnsi="Arial"/>
-        </w:rPr>
-      </w:pPr>
-    </w:p>
-    <w:p>
-      <w:pPr>
-        <w:rPr>
-          <w:rFonts w:ascii="Arial" w:hAnsi="Arial"/>
-        </w:rPr>
-      </w:pPr>
-    </w:p>
-    <w:p>
-      <w:pPr>
-        <w:rPr>
-          <w:rFonts w:ascii="Arial" w:hAnsi="Arial"/>
-        </w:rPr>
-      </w:pPr>
-    </w:p>
-    <w:p>
-      <w:pPr>
-        <w:rPr>
-          <w:rFonts w:ascii="Arial" w:hAnsi="Arial"/>
-        </w:rPr>
-      </w:pPr>
-    </w:p>
-    <w:p>
-      <w:pPr>
-        <w:rPr>
-          <w:rFonts w:ascii="Arial" w:hAnsi="Arial"/>
-        </w:rPr>
-      </w:pPr>
-    </w:p>
-    <w:p>
-      <w:pPr>
-        <w:rPr>
-          <w:rFonts w:ascii="Arial" w:hAnsi="Arial"/>
-        </w:rPr>
-      </w:pPr>
-    </w:p>
-    <w:p>
-      <w:pPr>
-        <w:rPr>
-          <w:rFonts w:ascii="Arial" w:hAnsi="Arial"/>
-        </w:rPr>
-      </w:pPr>
-    </w:p>
-    <w:p>
-      <w:pPr>
-        <w:rPr>
-          <w:rFonts w:ascii="Arial" w:hAnsi="Arial"/>
-        </w:rPr>
-      </w:pPr>
-    </w:p>
-    <w:p>
-      <w:pPr>
-        <w:rPr>
-          <w:rFonts w:ascii="Arial" w:hAnsi="Arial"/>
-        </w:rPr>
-      </w:pPr>
-    </w:p>
-    <w:p>
-      <w:pPr>
-        <w:rPr>
-          <w:rFonts w:ascii="Arial" w:hAnsi="Arial"/>
-        </w:rPr>
-      </w:pPr>
-    </w:p>
-    <w:p>
-      <w:pPr>
-        <w:rPr>
-          <w:rFonts w:ascii="Arial" w:hAnsi="Arial"/>
-        </w:rPr>
-      </w:pPr>
-    </w:p>
-    <w:p>
-      <w:pPr>
-        <w:rPr>
-          <w:rFonts w:ascii="Arial" w:hAnsi="Arial"/>
-        </w:rPr>
-      </w:pPr>
-    </w:p>
-    <w:p>
-      <w:pPr>
-        <w:rPr>
-          <w:rFonts w:ascii="Arial" w:hAnsi="Arial"/>
-        </w:rPr>
-      </w:pPr>
-    </w:p>
-    <w:p>
-      <w:pPr>
-        <w:rPr>
-          <w:rFonts w:ascii="Arial" w:hAnsi="Arial"/>
-        </w:rPr>
-      </w:pPr>
-    </w:p>
-    <w:p>
-      <w:pPr>
-        <w:rPr>
-          <w:rFonts w:ascii="Arial" w:hAnsi="Arial"/>
-        </w:rPr>
-      </w:pPr>
-    </w:p>
-    <w:p>
-      <w:pPr>
-        <w:rPr>
-          <w:rFonts w:ascii="Arial" w:hAnsi="Arial"/>
-        </w:rPr>
-      </w:pPr>
-    </w:p>
-    <w:p>
-      <w:pPr>
-        <w:rPr>
-          <w:rFonts w:ascii="Arial" w:hAnsi="Arial"/>
-        </w:rPr>
-      </w:pPr>
-    </w:p>
-    <w:p>
-      <w:pPr>
-        <w:rPr>
-          <w:rFonts w:ascii="Arial" w:hAnsi="Arial"/>
-        </w:rPr>
-      </w:pPr>
-    </w:p>
-    <w:p>
-      <w:pPr>
-        <w:rPr>
-          <w:rFonts w:ascii="Arial" w:hAnsi="Arial"/>
-        </w:rPr>
-      </w:pPr>
-    </w:p>
-    <w:p>
-      <w:pPr>
-        <w:rPr>
-          <w:rFonts w:ascii="Arial" w:hAnsi="Arial"/>
-        </w:rPr>
-      </w:pPr>
-    </w:p>
-    <w:p>
-      <w:pPr>
-        <w:rPr>
-          <w:rFonts w:ascii="Arial" w:hAnsi="Arial"/>
-        </w:rPr>
-      </w:pPr>
-    </w:p>
-    <w:p>
-      <w:pPr>
-        <w:rPr>
-          <w:rFonts w:ascii="Arial" w:hAnsi="Arial"/>
-        </w:rPr>
-      </w:pPr>
-    </w:p>
-    <w:p>
-      <w:pPr>
-        <w:rPr>
-          <w:rFonts w:ascii="Arial" w:hAnsi="Arial"/>
-        </w:rPr>
-      </w:pPr>
-    </w:p>
-    <w:p>
-      <w:pPr>
-        <w:rPr>
-          <w:rFonts w:ascii="Arial" w:hAnsi="Arial"/>
-        </w:rPr>
-      </w:pPr>
-    </w:p>
-    <w:p>
-      <w:pPr>
-        <w:rPr>
-          <w:rFonts w:ascii="Arial" w:hAnsi="Arial"/>
-        </w:rPr>
-      </w:pPr>
-    </w:p>
-    <w:p>
-      <w:pPr>
-        <w:rPr>
-          <w:rFonts w:ascii="Arial" w:hAnsi="Arial"/>
-        </w:rPr>
-      </w:pPr>
-    </w:p>
-    <w:p>
-      <w:pPr>
-        <w:rPr>
-          <w:rFonts w:ascii="Arial" w:hAnsi="Arial"/>
-        </w:rPr>
-      </w:pPr>
-    </w:p>
-    <w:p>
-      <w:pPr>
-        <w:rPr>
-          <w:rFonts w:ascii="Arial" w:hAnsi="Arial"/>
-        </w:rPr>
-      </w:pPr>
-    </w:p>
-    <w:p>
-      <w:pPr>
-        <w:rPr>
-          <w:rFonts w:ascii="Arial" w:hAnsi="Arial"/>
-        </w:rPr>
-      </w:pPr>
-    </w:p>
-    <w:p>
-      <w:pPr>
-        <w:rPr>
-          <w:rFonts w:ascii="Arial" w:hAnsi="Arial"/>
-        </w:rPr>
-      </w:pPr>
-    </w:p>
-    <w:p>
-      <w:pPr>
-        <w:rPr>
-          <w:rFonts w:ascii="Arial" w:hAnsi="Arial"/>
-        </w:rPr>
-      </w:pPr>
-    </w:p>
-    <w:p>
-      <w:pPr>
-        <w:rPr>
-          <w:rFonts w:ascii="Arial" w:hAnsi="Arial"/>
-        </w:rPr>
-      </w:pPr>
-    </w:p>
-    <w:p>
-      <w:pPr>
-        <w:rPr>
-          <w:rFonts w:ascii="Arial" w:hAnsi="Arial"/>
-        </w:rPr>
-      </w:pPr>
-    </w:p>
-    <w:p>
-      <w:pPr>
-        <w:rPr>
-          <w:rFonts w:ascii="Arial" w:hAnsi="Arial"/>
-        </w:rPr>
-      </w:pPr>
-      <w:r>
-        <w:rPr>
-          <w:rFonts w:ascii="Arial" w:hAnsi="Arial"/>
-          <w:b/>
-          <w:u w:val="single"/>
-        </w:rPr>
-        <w:t>appointments Table</w:t>
-      </w:r>
-    </w:p>
-    <w:p>
-      <w:pPr>
-        <w:rPr>
-          <w:rFonts w:ascii="Arial" w:hAnsi="Arial"/>
-        </w:rPr>
-      </w:pPr>
-      <w:r>
-        <w:rPr>
-          <w:rFonts w:ascii="Arial" w:hAnsi="Arial"/>
-        </w:rPr>
-        <w:t xml:space="preserve">This is the table that corresponds to many of the front end tools. Many calculations are performed on this table and it is what ultimately keeps track of all the appointment information once an appointment time is created. The way this table works is that advisors will create an opening for an appointment and then a student will be able to select the appointment and add themselves to it. The way that this table is formatted is that it is a composite of all of the primary keys from the static tables listed above and the students table. </w:t>
+        <w:t xml:space="preserve">Note: Primary key is </w:t>
+      </w:r>
+      <w:proofErr w:type="spellStart"/>
+      <w:r>
+        <w:rPr>
+          <w:rFonts w:ascii="Arial" w:hAnsi="Arial"/>
+        </w:rPr>
+        <w:t>studentID</w:t>
+      </w:r>
+      <w:proofErr w:type="spellEnd"/>
+      <w:r>
+        <w:rPr>
+          <w:rFonts w:ascii="Arial" w:hAnsi="Arial"/>
+        </w:rPr>
+        <w:t xml:space="preserve">. </w:t>
+      </w:r>
+    </w:p>
+    <w:p>
+      <w:pPr>
+        <w:rPr>
+          <w:rFonts w:ascii="Arial" w:hAnsi="Arial"/>
+        </w:rPr>
+      </w:pPr>
+    </w:p>
+    <w:p>
+      <w:pPr>
+        <w:rPr>
+          <w:rFonts w:ascii="Arial" w:hAnsi="Arial"/>
+        </w:rPr>
+      </w:pPr>
+    </w:p>
+    <w:p>
+      <w:pPr>
+        <w:rPr>
+          <w:rFonts w:ascii="Arial" w:hAnsi="Arial"/>
+        </w:rPr>
+      </w:pPr>
+    </w:p>
+    <w:p>
+      <w:pPr>
+        <w:rPr>
+          <w:rFonts w:ascii="Arial" w:hAnsi="Arial"/>
+        </w:rPr>
+      </w:pPr>
+    </w:p>
+    <w:p>
+      <w:pPr>
+        <w:rPr>
+          <w:rFonts w:ascii="Arial" w:hAnsi="Arial"/>
+        </w:rPr>
+      </w:pPr>
+    </w:p>
+    <w:p>
+      <w:pPr>
+        <w:rPr>
+          <w:rFonts w:ascii="Arial" w:hAnsi="Arial"/>
+        </w:rPr>
+      </w:pPr>
+    </w:p>
+    <w:p>
+      <w:pPr>
+        <w:rPr>
+          <w:rFonts w:ascii="Arial" w:hAnsi="Arial"/>
+        </w:rPr>
+      </w:pPr>
+    </w:p>
+    <w:p>
+      <w:pPr>
+        <w:rPr>
+          <w:rFonts w:ascii="Arial" w:hAnsi="Arial"/>
+        </w:rPr>
+      </w:pPr>
+    </w:p>
+    <w:p>
+      <w:pPr>
+        <w:rPr>
+          <w:rFonts w:ascii="Arial" w:hAnsi="Arial"/>
+        </w:rPr>
+      </w:pPr>
+    </w:p>
+    <w:p>
+      <w:pPr>
+        <w:rPr>
+          <w:rFonts w:ascii="Arial" w:hAnsi="Arial"/>
+        </w:rPr>
+      </w:pPr>
+    </w:p>
+    <w:p>
+      <w:pPr>
+        <w:rPr>
+          <w:rFonts w:ascii="Arial" w:hAnsi="Arial"/>
+        </w:rPr>
+      </w:pPr>
+    </w:p>
+    <w:p>
+      <w:pPr>
+        <w:rPr>
+          <w:rFonts w:ascii="Arial" w:hAnsi="Arial"/>
+        </w:rPr>
+      </w:pPr>
+    </w:p>
+    <w:p>
+      <w:pPr>
+        <w:rPr>
+          <w:rFonts w:ascii="Arial" w:hAnsi="Arial"/>
+        </w:rPr>
+      </w:pPr>
+    </w:p>
+    <w:p>
+      <w:pPr>
+        <w:rPr>
+          <w:rFonts w:ascii="Arial" w:hAnsi="Arial"/>
+        </w:rPr>
+      </w:pPr>
+    </w:p>
+    <w:p>
+      <w:pPr>
+        <w:rPr>
+          <w:rFonts w:ascii="Arial" w:hAnsi="Arial"/>
+        </w:rPr>
+      </w:pPr>
+    </w:p>
+    <w:p>
+      <w:pPr>
+        <w:rPr>
+          <w:rFonts w:ascii="Arial" w:hAnsi="Arial"/>
+        </w:rPr>
+      </w:pPr>
+    </w:p>
+    <w:p>
+      <w:pPr>
+        <w:rPr>
+          <w:rFonts w:ascii="Arial" w:hAnsi="Arial"/>
+        </w:rPr>
+      </w:pPr>
+    </w:p>
+    <w:p>
+      <w:pPr>
+        <w:rPr>
+          <w:rFonts w:ascii="Arial" w:hAnsi="Arial"/>
+        </w:rPr>
+      </w:pPr>
+    </w:p>
+    <w:p>
+      <w:pPr>
+        <w:rPr>
+          <w:rFonts w:ascii="Arial" w:hAnsi="Arial"/>
+        </w:rPr>
+      </w:pPr>
+    </w:p>
+    <w:p>
+      <w:pPr>
+        <w:rPr>
+          <w:rFonts w:ascii="Arial" w:hAnsi="Arial"/>
+        </w:rPr>
+      </w:pPr>
+    </w:p>
+    <w:p>
+      <w:pPr>
+        <w:rPr>
+          <w:rFonts w:ascii="Arial" w:hAnsi="Arial"/>
+        </w:rPr>
+      </w:pPr>
+    </w:p>
+    <w:p>
+      <w:pPr>
+        <w:rPr>
+          <w:rFonts w:ascii="Arial" w:hAnsi="Arial"/>
+        </w:rPr>
+      </w:pPr>
+    </w:p>
+    <w:p>
+      <w:pPr>
+        <w:rPr>
+          <w:rFonts w:ascii="Arial" w:hAnsi="Arial"/>
+        </w:rPr>
+      </w:pPr>
+    </w:p>
+    <w:p>
+      <w:pPr>
+        <w:rPr>
+          <w:rFonts w:ascii="Arial" w:hAnsi="Arial"/>
+        </w:rPr>
+      </w:pPr>
+    </w:p>
+    <w:p>
+      <w:pPr>
+        <w:rPr>
+          <w:rFonts w:ascii="Arial" w:hAnsi="Arial"/>
+        </w:rPr>
+      </w:pPr>
+    </w:p>
+    <w:p>
+      <w:pPr>
+        <w:rPr>
+          <w:rFonts w:ascii="Arial" w:hAnsi="Arial"/>
+        </w:rPr>
+      </w:pPr>
+    </w:p>
+    <w:p>
+      <w:pPr>
+        <w:rPr>
+          <w:rFonts w:ascii="Arial" w:hAnsi="Arial"/>
+        </w:rPr>
+      </w:pPr>
+    </w:p>
+    <w:p>
+      <w:pPr>
+        <w:rPr>
+          <w:rFonts w:ascii="Arial" w:hAnsi="Arial"/>
+        </w:rPr>
+      </w:pPr>
+    </w:p>
+    <w:p>
+      <w:pPr>
+        <w:rPr>
+          <w:rFonts w:ascii="Arial" w:hAnsi="Arial"/>
+        </w:rPr>
+      </w:pPr>
+    </w:p>
+    <w:p>
+      <w:pPr>
+        <w:rPr>
+          <w:rFonts w:ascii="Arial" w:hAnsi="Arial"/>
+        </w:rPr>
+      </w:pPr>
+    </w:p>
+    <w:p>
+      <w:pPr>
+        <w:rPr>
+          <w:rFonts w:ascii="Arial" w:hAnsi="Arial"/>
+        </w:rPr>
+      </w:pPr>
+    </w:p>
+    <w:p>
+      <w:pPr>
+        <w:rPr>
+          <w:rFonts w:ascii="Arial" w:hAnsi="Arial"/>
+        </w:rPr>
+      </w:pPr>
+    </w:p>
+    <w:p>
+      <w:pPr>
+        <w:rPr>
+          <w:rFonts w:ascii="Arial" w:hAnsi="Arial"/>
+        </w:rPr>
+      </w:pPr>
+    </w:p>
+    <w:p>
+      <w:pPr>
+        <w:rPr>
+          <w:rFonts w:ascii="Arial" w:hAnsi="Arial"/>
+        </w:rPr>
+      </w:pPr>
+    </w:p>
+    <w:p>
+      <w:pPr>
+        <w:rPr>
+          <w:rFonts w:ascii="Arial" w:hAnsi="Arial"/>
+        </w:rPr>
+      </w:pPr>
+    </w:p>
+    <w:p>
+      <w:pPr>
+        <w:rPr>
+          <w:rFonts w:ascii="Arial" w:hAnsi="Arial"/>
+        </w:rPr>
+      </w:pPr>
+    </w:p>
+    <w:p>
+      <w:pPr>
+        <w:rPr>
+          <w:rFonts w:ascii="Arial" w:hAnsi="Arial"/>
+        </w:rPr>
+      </w:pPr>
+    </w:p>
+    <w:p>
+      <w:pPr>
+        <w:rPr>
+          <w:rFonts w:ascii="Arial" w:hAnsi="Arial"/>
+        </w:rPr>
+      </w:pPr>
+    </w:p>
+    <w:p>
+      <w:pPr>
+        <w:rPr>
+          <w:rFonts w:ascii="Arial" w:hAnsi="Arial"/>
+        </w:rPr>
+      </w:pPr>
+    </w:p>
+    <w:p>
+      <w:pPr>
+        <w:rPr>
+          <w:rFonts w:ascii="Arial" w:hAnsi="Arial"/>
+        </w:rPr>
+      </w:pPr>
+    </w:p>
+    <w:p>
+      <w:pPr>
+        <w:rPr>
+          <w:rFonts w:ascii="Arial" w:hAnsi="Arial"/>
+        </w:rPr>
+      </w:pPr>
+      <w:proofErr w:type="gramStart"/>
+      <w:r>
+        <w:rPr>
+          <w:rFonts w:ascii="Arial" w:hAnsi="Arial"/>
+          <w:b/>
+          <w:u w:val="single"/>
+        </w:rPr>
+        <w:lastRenderedPageBreak/>
+        <w:t>appointments</w:t>
+      </w:r>
+      <w:proofErr w:type="gramEnd"/>
+      <w:r>
+        <w:rPr>
+          <w:rFonts w:ascii="Arial" w:hAnsi="Arial"/>
+          <w:b/>
+          <w:u w:val="single"/>
+        </w:rPr>
+        <w:t xml:space="preserve"> Table</w:t>
+      </w:r>
+    </w:p>
+    <w:p>
+      <w:pPr>
+        <w:rPr>
+          <w:rFonts w:ascii="Arial" w:hAnsi="Arial"/>
+        </w:rPr>
+      </w:pPr>
+      <w:r>
+        <w:rPr>
+          <w:rFonts w:ascii="Arial" w:hAnsi="Arial"/>
+        </w:rPr>
+        <w:t xml:space="preserve">This is the table that corresponds </w:t>
+      </w:r>
+      <w:proofErr w:type="gramStart"/>
+      <w:r>
+        <w:rPr>
+          <w:rFonts w:ascii="Arial" w:hAnsi="Arial"/>
+        </w:rPr>
+        <w:t>to</w:t>
+      </w:r>
+      <w:proofErr w:type="gramEnd"/>
+      <w:r>
+        <w:rPr>
+          <w:rFonts w:ascii="Arial" w:hAnsi="Arial"/>
+        </w:rPr>
+        <w:t xml:space="preserve"> many of the front end tools. Many calculations are performed on this table and it is what ultimately keeps track of all the appointment information once an appointment time is created. The way this table works is that advisors will create an opening for an appointment and then a student will be able to select the appointment and add themselves to it. The way that this table is formatted is that it is a composite of all of the primary keys from the static tables listed above and the students table. </w:t>
       </w:r>
     </w:p>
     <w:p>
@@ -7055,7 +7640,7 @@
                     </pic:cNvPicPr>
                   </pic:nvPicPr>
                   <pic:blipFill>
-                    <a:blip r:embed="rId47"/>
+                    <a:blip r:embed="rId48"/>
                     <a:srcRect/>
                     <a:stretch>
                       <a:fillRect/>
@@ -7114,7 +7699,35 @@
         <w:rPr>
           <w:rFonts w:ascii="Arial" w:hAnsi="Arial"/>
         </w:rPr>
-        <w:t>Before Adding Daniel Lesko to the 10AM appointment with Josh Abrams on March 2, 2015.</w:t>
+        <w:t xml:space="preserve">Before Adding Daniel </w:t>
+      </w:r>
+      <w:proofErr w:type="spellStart"/>
+      <w:r>
+        <w:rPr>
+          <w:rFonts w:ascii="Arial" w:hAnsi="Arial"/>
+        </w:rPr>
+        <w:t>Lesko</w:t>
+      </w:r>
+      <w:proofErr w:type="spellEnd"/>
+      <w:r>
+        <w:rPr>
+          <w:rFonts w:ascii="Arial" w:hAnsi="Arial"/>
+        </w:rPr>
+        <w:t xml:space="preserve"> to the 10</w:t>
+      </w:r>
+      <w:proofErr w:type="gramStart"/>
+      <w:r>
+        <w:rPr>
+          <w:rFonts w:ascii="Arial" w:hAnsi="Arial"/>
+        </w:rPr>
+        <w:t>AM</w:t>
+      </w:r>
+      <w:proofErr w:type="gramEnd"/>
+      <w:r>
+        <w:rPr>
+          <w:rFonts w:ascii="Arial" w:hAnsi="Arial"/>
+        </w:rPr>
+        <w:t xml:space="preserve"> appointment with Josh Abrams on March 2, 2015.</w:t>
       </w:r>
     </w:p>
     <w:p>
@@ -7146,7 +7759,7 @@
                     </pic:cNvPicPr>
                   </pic:nvPicPr>
                   <pic:blipFill>
-                    <a:blip r:embed="rId48"/>
+                    <a:blip r:embed="rId49"/>
                     <a:srcRect/>
                     <a:stretch>
                       <a:fillRect/>
@@ -7224,7 +7837,7 @@
                     </pic:cNvPicPr>
                   </pic:nvPicPr>
                   <pic:blipFill>
-                    <a:blip r:embed="rId49"/>
+                    <a:blip r:embed="rId50"/>
                     <a:srcRect/>
                     <a:stretch>
                       <a:fillRect/>
@@ -7333,6 +7946,7 @@
           <w:sz w:val="48"/>
           <w:u w:val="single"/>
         </w:rPr>
+        <w:lastRenderedPageBreak/>
         <w:t>Video / Demonstration Script</w:t>
       </w:r>
     </w:p>
@@ -7355,17 +7969,21 @@
           <w:color w:val="222222"/>
           <w:sz w:val="17"/>
           <w:szCs w:val="17"/>
-        </w:rPr>
-      </w:pPr>
+          <w:u w:val="single"/>
+        </w:rPr>
+      </w:pPr>
+      <w:proofErr w:type="spellStart"/>
       <w:r>
         <w:rPr>
           <w:rFonts w:ascii="Arial" w:hAnsi="Arial" w:cs="Times New Roman"/>
           <w:color w:val="222222"/>
           <w:sz w:val="17"/>
           <w:szCs w:val="17"/>
+          <w:u w:val="single"/>
         </w:rPr>
         <w:t>studentIndex.php</w:t>
       </w:r>
+      <w:proofErr w:type="spellEnd"/>
     </w:p>
     <w:p>
       <w:pPr>
@@ -7424,17 +8042,21 @@
           <w:color w:val="222222"/>
           <w:sz w:val="17"/>
           <w:szCs w:val="17"/>
-        </w:rPr>
-      </w:pPr>
+          <w:u w:val="single"/>
+        </w:rPr>
+      </w:pPr>
+      <w:proofErr w:type="spellStart"/>
       <w:r>
         <w:rPr>
           <w:rFonts w:ascii="Arial" w:hAnsi="Arial" w:cs="Times New Roman"/>
           <w:color w:val="222222"/>
           <w:sz w:val="17"/>
           <w:szCs w:val="17"/>
+          <w:u w:val="single"/>
         </w:rPr>
         <w:t>schedule.php</w:t>
       </w:r>
+      <w:proofErr w:type="spellEnd"/>
     </w:p>
     <w:p>
       <w:pPr>
@@ -7493,17 +8115,21 @@
           <w:color w:val="222222"/>
           <w:sz w:val="17"/>
           <w:szCs w:val="17"/>
-        </w:rPr>
-      </w:pPr>
+          <w:u w:val="single"/>
+        </w:rPr>
+      </w:pPr>
+      <w:proofErr w:type="spellStart"/>
       <w:r>
         <w:rPr>
           <w:rFonts w:ascii="Arial" w:hAnsi="Arial" w:cs="Times New Roman"/>
           <w:color w:val="222222"/>
           <w:sz w:val="17"/>
           <w:szCs w:val="17"/>
+          <w:u w:val="single"/>
         </w:rPr>
         <w:t>added.php</w:t>
       </w:r>
+      <w:proofErr w:type="spellEnd"/>
     </w:p>
     <w:p>
       <w:pPr>
@@ -7531,7 +8157,27 @@
           <w:sz w:val="17"/>
           <w:szCs w:val="17"/>
         </w:rPr>
-        <w:t>Once the appointment has been made the option to remove the appointment appears or the student can simply logout.</w:t>
+        <w:t xml:space="preserve">Once the appointment has been made the option to remove the appointment appears or the </w:t>
+      </w:r>
+      <w:proofErr w:type="gramStart"/>
+      <w:r>
+        <w:rPr>
+          <w:rFonts w:ascii="Arial" w:hAnsi="Arial" w:cs="Times New Roman"/>
+          <w:color w:val="222222"/>
+          <w:sz w:val="17"/>
+          <w:szCs w:val="17"/>
+        </w:rPr>
+        <w:t>student can</w:t>
+      </w:r>
+      <w:proofErr w:type="gramEnd"/>
+      <w:r>
+        <w:rPr>
+          <w:rFonts w:ascii="Arial" w:hAnsi="Arial" w:cs="Times New Roman"/>
+          <w:color w:val="222222"/>
+          <w:sz w:val="17"/>
+          <w:szCs w:val="17"/>
+        </w:rPr>
+        <w:t xml:space="preserve"> simply logout.</w:t>
       </w:r>
     </w:p>
     <w:p>
@@ -7597,6 +8243,7 @@
           <w:color w:val="222222"/>
           <w:sz w:val="17"/>
           <w:szCs w:val="17"/>
+          <w:u w:val="single"/>
           <w:shd w:val="clear" w:color="auto" w:fill="FFFFFF"/>
         </w:rPr>
         <w:t>Advisor Home page</w:t>
@@ -7637,7 +8284,51 @@
           <w:szCs w:val="17"/>
           <w:shd w:val="clear" w:color="auto" w:fill="FFFFFF"/>
         </w:rPr>
-        <w:t>    The more common actions of viewing this weeks schedule and searching for a student's apointment are more centrally located</w:t>
+        <w:t xml:space="preserve">    The more common actions of viewing this </w:t>
+      </w:r>
+      <w:proofErr w:type="spellStart"/>
+      <w:r>
+        <w:rPr>
+          <w:rFonts w:ascii="Arial" w:hAnsi="Arial"/>
+          <w:color w:val="222222"/>
+          <w:sz w:val="17"/>
+          <w:szCs w:val="17"/>
+          <w:shd w:val="clear" w:color="auto" w:fill="FFFFFF"/>
+        </w:rPr>
+        <w:t>weeks</w:t>
+      </w:r>
+      <w:proofErr w:type="spellEnd"/>
+      <w:r>
+        <w:rPr>
+          <w:rFonts w:ascii="Arial" w:hAnsi="Arial"/>
+          <w:color w:val="222222"/>
+          <w:sz w:val="17"/>
+          <w:szCs w:val="17"/>
+          <w:shd w:val="clear" w:color="auto" w:fill="FFFFFF"/>
+        </w:rPr>
+        <w:t xml:space="preserve"> schedule and searching for a student's </w:t>
+      </w:r>
+      <w:proofErr w:type="spellStart"/>
+      <w:r>
+        <w:rPr>
+          <w:rFonts w:ascii="Arial" w:hAnsi="Arial"/>
+          <w:color w:val="222222"/>
+          <w:sz w:val="17"/>
+          <w:szCs w:val="17"/>
+          <w:shd w:val="clear" w:color="auto" w:fill="FFFFFF"/>
+        </w:rPr>
+        <w:t>apointment</w:t>
+      </w:r>
+      <w:proofErr w:type="spellEnd"/>
+      <w:r>
+        <w:rPr>
+          <w:rFonts w:ascii="Arial" w:hAnsi="Arial"/>
+          <w:color w:val="222222"/>
+          <w:sz w:val="17"/>
+          <w:szCs w:val="17"/>
+          <w:shd w:val="clear" w:color="auto" w:fill="FFFFFF"/>
+        </w:rPr>
+        <w:t xml:space="preserve"> are more centrally located</w:t>
       </w:r>
       <w:r>
         <w:rPr>
@@ -7678,15 +8369,29 @@
         </w:rPr>
         <w:br/>
       </w:r>
-      <w:r>
-        <w:rPr>
-          <w:rFonts w:ascii="Arial" w:hAnsi="Arial"/>
-          <w:color w:val="222222"/>
-          <w:sz w:val="17"/>
-          <w:szCs w:val="17"/>
+      <w:proofErr w:type="spellStart"/>
+      <w:r>
+        <w:rPr>
+          <w:rFonts w:ascii="Arial" w:hAnsi="Arial"/>
+          <w:color w:val="222222"/>
+          <w:sz w:val="17"/>
+          <w:szCs w:val="17"/>
+          <w:u w:val="single"/>
           <w:shd w:val="clear" w:color="auto" w:fill="FFFFFF"/>
         </w:rPr>
-        <w:t>AdvisorShowSchedule (week at a glance)</w:t>
+        <w:t>AdvisorShowSchedule</w:t>
+      </w:r>
+      <w:proofErr w:type="spellEnd"/>
+      <w:r>
+        <w:rPr>
+          <w:rFonts w:ascii="Arial" w:hAnsi="Arial"/>
+          <w:color w:val="222222"/>
+          <w:sz w:val="17"/>
+          <w:szCs w:val="17"/>
+          <w:u w:val="single"/>
+          <w:shd w:val="clear" w:color="auto" w:fill="FFFFFF"/>
+        </w:rPr>
+        <w:t xml:space="preserve"> (week at a glance)</w:t>
       </w:r>
       <w:r>
         <w:rPr>
@@ -7705,7 +8410,29 @@
           <w:szCs w:val="17"/>
           <w:shd w:val="clear" w:color="auto" w:fill="FFFFFF"/>
         </w:rPr>
-        <w:t>    The week at a glance page opens in a new window and shows this week's schedule for the selected advisors.</w:t>
+        <w:t xml:space="preserve">    </w:t>
+      </w:r>
+      <w:proofErr w:type="gramStart"/>
+      <w:r>
+        <w:rPr>
+          <w:rFonts w:ascii="Arial" w:hAnsi="Arial"/>
+          <w:color w:val="222222"/>
+          <w:sz w:val="17"/>
+          <w:szCs w:val="17"/>
+          <w:shd w:val="clear" w:color="auto" w:fill="FFFFFF"/>
+        </w:rPr>
+        <w:t>The</w:t>
+      </w:r>
+      <w:proofErr w:type="gramEnd"/>
+      <w:r>
+        <w:rPr>
+          <w:rFonts w:ascii="Arial" w:hAnsi="Arial"/>
+          <w:color w:val="222222"/>
+          <w:sz w:val="17"/>
+          <w:szCs w:val="17"/>
+          <w:shd w:val="clear" w:color="auto" w:fill="FFFFFF"/>
+        </w:rPr>
+        <w:t xml:space="preserve"> week at a glance page opens in a new window and shows this week's schedule for the selected advisors.</w:t>
       </w:r>
       <w:r>
         <w:rPr>
@@ -7746,16 +8473,19 @@
         </w:rPr>
         <w:br/>
       </w:r>
-      <w:r>
-        <w:rPr>
-          <w:rFonts w:ascii="Arial" w:hAnsi="Arial"/>
-          <w:color w:val="222222"/>
-          <w:sz w:val="17"/>
-          <w:szCs w:val="17"/>
+      <w:proofErr w:type="spellStart"/>
+      <w:r>
+        <w:rPr>
+          <w:rFonts w:ascii="Arial" w:hAnsi="Arial"/>
+          <w:color w:val="222222"/>
+          <w:sz w:val="17"/>
+          <w:szCs w:val="17"/>
+          <w:u w:val="single"/>
           <w:shd w:val="clear" w:color="auto" w:fill="FFFFFF"/>
         </w:rPr>
         <w:t>StudentInfo</w:t>
       </w:r>
+      <w:proofErr w:type="spellEnd"/>
       <w:r>
         <w:rPr>
           <w:rFonts w:ascii="Arial" w:hAnsi="Arial"/>
@@ -7773,11 +8503,10 @@
           <w:szCs w:val="17"/>
           <w:shd w:val="clear" w:color="auto" w:fill="FFFFFF"/>
         </w:rPr>
-        <w:t>    Looking up a studentID shows you that students major and current appt time/date/advisor with the option to remove the student from that appt</w:t>
-      </w:r>
-    </w:p>
-    <w:p>
-      <w:pPr>
+        <w:t xml:space="preserve">    Looking up a </w:t>
+      </w:r>
+      <w:proofErr w:type="spellStart"/>
+      <w:r>
         <w:rPr>
           <w:rFonts w:ascii="Arial" w:hAnsi="Arial"/>
           <w:color w:val="222222"/>
@@ -7785,6 +8514,85 @@
           <w:szCs w:val="17"/>
           <w:shd w:val="clear" w:color="auto" w:fill="FFFFFF"/>
         </w:rPr>
+        <w:t>studentID</w:t>
+      </w:r>
+      <w:proofErr w:type="spellEnd"/>
+      <w:r>
+        <w:rPr>
+          <w:rFonts w:ascii="Arial" w:hAnsi="Arial"/>
+          <w:color w:val="222222"/>
+          <w:sz w:val="17"/>
+          <w:szCs w:val="17"/>
+          <w:shd w:val="clear" w:color="auto" w:fill="FFFFFF"/>
+        </w:rPr>
+        <w:t xml:space="preserve"> shows you that </w:t>
+      </w:r>
+      <w:proofErr w:type="gramStart"/>
+      <w:r>
+        <w:rPr>
+          <w:rFonts w:ascii="Arial" w:hAnsi="Arial"/>
+          <w:color w:val="222222"/>
+          <w:sz w:val="17"/>
+          <w:szCs w:val="17"/>
+          <w:shd w:val="clear" w:color="auto" w:fill="FFFFFF"/>
+        </w:rPr>
+        <w:t>students</w:t>
+      </w:r>
+      <w:proofErr w:type="gramEnd"/>
+      <w:r>
+        <w:rPr>
+          <w:rFonts w:ascii="Arial" w:hAnsi="Arial"/>
+          <w:color w:val="222222"/>
+          <w:sz w:val="17"/>
+          <w:szCs w:val="17"/>
+          <w:shd w:val="clear" w:color="auto" w:fill="FFFFFF"/>
+        </w:rPr>
+        <w:t xml:space="preserve"> major and current </w:t>
+      </w:r>
+      <w:proofErr w:type="spellStart"/>
+      <w:r>
+        <w:rPr>
+          <w:rFonts w:ascii="Arial" w:hAnsi="Arial"/>
+          <w:color w:val="222222"/>
+          <w:sz w:val="17"/>
+          <w:szCs w:val="17"/>
+          <w:shd w:val="clear" w:color="auto" w:fill="FFFFFF"/>
+        </w:rPr>
+        <w:t>appt</w:t>
+      </w:r>
+      <w:proofErr w:type="spellEnd"/>
+      <w:r>
+        <w:rPr>
+          <w:rFonts w:ascii="Arial" w:hAnsi="Arial"/>
+          <w:color w:val="222222"/>
+          <w:sz w:val="17"/>
+          <w:szCs w:val="17"/>
+          <w:shd w:val="clear" w:color="auto" w:fill="FFFFFF"/>
+        </w:rPr>
+        <w:t xml:space="preserve"> time/date/advisor with the option to remove the student from that </w:t>
+      </w:r>
+      <w:proofErr w:type="spellStart"/>
+      <w:r>
+        <w:rPr>
+          <w:rFonts w:ascii="Arial" w:hAnsi="Arial"/>
+          <w:color w:val="222222"/>
+          <w:sz w:val="17"/>
+          <w:szCs w:val="17"/>
+          <w:shd w:val="clear" w:color="auto" w:fill="FFFFFF"/>
+        </w:rPr>
+        <w:t>appt</w:t>
+      </w:r>
+      <w:proofErr w:type="spellEnd"/>
+    </w:p>
+    <w:p>
+      <w:pPr>
+        <w:rPr>
+          <w:rFonts w:ascii="Arial" w:hAnsi="Arial"/>
+          <w:color w:val="222222"/>
+          <w:sz w:val="17"/>
+          <w:szCs w:val="17"/>
+          <w:shd w:val="clear" w:color="auto" w:fill="FFFFFF"/>
+        </w:rPr>
       </w:pPr>
       <w:r>
         <w:rPr>
@@ -7795,16 +8603,19 @@
         </w:rPr>
         <w:br/>
       </w:r>
-      <w:r>
-        <w:rPr>
-          <w:rFonts w:ascii="Arial" w:hAnsi="Arial"/>
-          <w:color w:val="222222"/>
-          <w:sz w:val="17"/>
-          <w:szCs w:val="17"/>
+      <w:proofErr w:type="spellStart"/>
+      <w:r>
+        <w:rPr>
+          <w:rFonts w:ascii="Arial" w:hAnsi="Arial"/>
+          <w:color w:val="222222"/>
+          <w:sz w:val="17"/>
+          <w:szCs w:val="17"/>
+          <w:u w:val="single"/>
           <w:shd w:val="clear" w:color="auto" w:fill="FFFFFF"/>
         </w:rPr>
         <w:t>DateSelector</w:t>
       </w:r>
+      <w:proofErr w:type="spellEnd"/>
       <w:r>
         <w:rPr>
           <w:rFonts w:ascii="Arial" w:hAnsi="Arial"/>
@@ -7822,7 +8633,29 @@
           <w:szCs w:val="17"/>
           <w:shd w:val="clear" w:color="auto" w:fill="FFFFFF"/>
         </w:rPr>
-        <w:t>    Clicking on the date selector launches a calender widget that allows different dates to be selected.</w:t>
+        <w:t xml:space="preserve">    Clicking on the date selector launches a </w:t>
+      </w:r>
+      <w:proofErr w:type="spellStart"/>
+      <w:r>
+        <w:rPr>
+          <w:rFonts w:ascii="Arial" w:hAnsi="Arial"/>
+          <w:color w:val="222222"/>
+          <w:sz w:val="17"/>
+          <w:szCs w:val="17"/>
+          <w:shd w:val="clear" w:color="auto" w:fill="FFFFFF"/>
+        </w:rPr>
+        <w:t>calender</w:t>
+      </w:r>
+      <w:proofErr w:type="spellEnd"/>
+      <w:r>
+        <w:rPr>
+          <w:rFonts w:ascii="Arial" w:hAnsi="Arial"/>
+          <w:color w:val="222222"/>
+          <w:sz w:val="17"/>
+          <w:szCs w:val="17"/>
+          <w:shd w:val="clear" w:color="auto" w:fill="FFFFFF"/>
+        </w:rPr>
+        <w:t xml:space="preserve"> widget that allows different dates to be selected.</w:t>
       </w:r>
       <w:r>
         <w:rPr>
@@ -7888,6 +8721,7 @@
           <w:color w:val="222222"/>
           <w:sz w:val="17"/>
           <w:szCs w:val="17"/>
+          <w:u w:val="single"/>
           <w:shd w:val="clear" w:color="auto" w:fill="FFFFFF"/>
         </w:rPr>
         <w:t>Add</w:t>
@@ -7898,6 +8732,17 @@
           <w:color w:val="222222"/>
           <w:sz w:val="17"/>
           <w:szCs w:val="17"/>
+          <w:u w:val="single"/>
+          <w:shd w:val="clear" w:color="auto" w:fill="FFFFFF"/>
+        </w:rPr>
+        <w:t xml:space="preserve"> page</w:t>
+      </w:r>
+      <w:r>
+        <w:rPr>
+          <w:rFonts w:ascii="Arial" w:hAnsi="Arial"/>
+          <w:color w:val="222222"/>
+          <w:sz w:val="17"/>
+          <w:szCs w:val="17"/>
         </w:rPr>
         <w:br/>
       </w:r>
@@ -7909,7 +8754,72 @@
           <w:szCs w:val="17"/>
           <w:shd w:val="clear" w:color="auto" w:fill="FFFFFF"/>
         </w:rPr>
-        <w:t>    The add availabilty page allows apointment capacity and major to be ADD, not changed, for any advisor repeating for any chosen day of the week within the date range.</w:t>
+        <w:t xml:space="preserve">    The add </w:t>
+      </w:r>
+      <w:proofErr w:type="spellStart"/>
+      <w:r>
+        <w:rPr>
+          <w:rFonts w:ascii="Arial" w:hAnsi="Arial"/>
+          <w:color w:val="222222"/>
+          <w:sz w:val="17"/>
+          <w:szCs w:val="17"/>
+          <w:shd w:val="clear" w:color="auto" w:fill="FFFFFF"/>
+        </w:rPr>
+        <w:t>availabilty</w:t>
+      </w:r>
+      <w:proofErr w:type="spellEnd"/>
+      <w:r>
+        <w:rPr>
+          <w:rFonts w:ascii="Arial" w:hAnsi="Arial"/>
+          <w:color w:val="222222"/>
+          <w:sz w:val="17"/>
+          <w:szCs w:val="17"/>
+          <w:shd w:val="clear" w:color="auto" w:fill="FFFFFF"/>
+        </w:rPr>
+        <w:t xml:space="preserve"> page allows </w:t>
+      </w:r>
+      <w:proofErr w:type="spellStart"/>
+      <w:r>
+        <w:rPr>
+          <w:rFonts w:ascii="Arial" w:hAnsi="Arial"/>
+          <w:color w:val="222222"/>
+          <w:sz w:val="17"/>
+          <w:szCs w:val="17"/>
+          <w:shd w:val="clear" w:color="auto" w:fill="FFFFFF"/>
+        </w:rPr>
+        <w:t>apointment</w:t>
+      </w:r>
+      <w:proofErr w:type="spellEnd"/>
+      <w:r>
+        <w:rPr>
+          <w:rFonts w:ascii="Arial" w:hAnsi="Arial"/>
+          <w:color w:val="222222"/>
+          <w:sz w:val="17"/>
+          <w:szCs w:val="17"/>
+          <w:shd w:val="clear" w:color="auto" w:fill="FFFFFF"/>
+        </w:rPr>
+        <w:t xml:space="preserve"> capacity and major to be </w:t>
+      </w:r>
+      <w:r>
+        <w:rPr>
+          <w:rFonts w:ascii="Arial" w:hAnsi="Arial"/>
+          <w:b/>
+          <w:color w:val="222222"/>
+          <w:sz w:val="17"/>
+          <w:szCs w:val="17"/>
+          <w:shd w:val="clear" w:color="auto" w:fill="FFFFFF"/>
+        </w:rPr>
+        <w:t>added</w:t>
+      </w:r>
+      <w:r>
+        <w:rPr>
+          <w:rFonts w:ascii="Arial" w:hAnsi="Arial"/>
+          <w:color w:val="222222"/>
+          <w:sz w:val="17"/>
+          <w:szCs w:val="17"/>
+          <w:shd w:val="clear" w:color="auto" w:fill="FFFFFF"/>
+        </w:rPr>
+        <w:t>, not changed, for any advisor repeating for any chosen day of the week within the date range.</w:t>
       </w:r>
       <w:r>
         <w:rPr>
@@ -7938,6 +8848,17 @@
         </w:rPr>
         <w:t>    Due to prior user experience data, Inverted date selections are corrected automatically and single-day selections ignore a lack of checked weekday boxes.</w:t>
       </w:r>
+    </w:p>
+    <w:p>
+      <w:pPr>
+        <w:rPr>
+          <w:rFonts w:ascii="Arial" w:hAnsi="Arial"/>
+          <w:color w:val="222222"/>
+          <w:sz w:val="17"/>
+          <w:szCs w:val="17"/>
+          <w:shd w:val="clear" w:color="auto" w:fill="FFFFFF"/>
+        </w:rPr>
+      </w:pPr>
       <w:r>
         <w:rPr>
           <w:rFonts w:ascii="Arial" w:hAnsi="Arial"/>
@@ -7953,16 +8874,40 @@
           <w:color w:val="222222"/>
           <w:sz w:val="17"/>
           <w:szCs w:val="17"/>
+          <w:u w:val="single"/>
           <w:shd w:val="clear" w:color="auto" w:fill="FFFFFF"/>
         </w:rPr>
-        <w:t>add confirm</w:t>
-      </w:r>
-      <w:r>
-        <w:rPr>
-          <w:rFonts w:ascii="Arial" w:hAnsi="Arial"/>
-          <w:color w:val="222222"/>
-          <w:sz w:val="17"/>
-          <w:szCs w:val="17"/>
+        <w:t>A</w:t>
+      </w:r>
+      <w:r>
+        <w:rPr>
+          <w:rFonts w:ascii="Arial" w:hAnsi="Arial"/>
+          <w:color w:val="222222"/>
+          <w:sz w:val="17"/>
+          <w:szCs w:val="17"/>
+          <w:u w:val="single"/>
+          <w:shd w:val="clear" w:color="auto" w:fill="FFFFFF"/>
+        </w:rPr>
+        <w:t>dd confirm</w:t>
+      </w:r>
+      <w:r>
+        <w:rPr>
+          <w:rFonts w:ascii="Arial" w:hAnsi="Arial"/>
+          <w:color w:val="222222"/>
+          <w:sz w:val="17"/>
+          <w:szCs w:val="17"/>
+          <w:u w:val="single"/>
+          <w:shd w:val="clear" w:color="auto" w:fill="FFFFFF"/>
+        </w:rPr>
+        <w:t xml:space="preserve"> page</w:t>
+      </w:r>
+      <w:r>
+        <w:rPr>
+          <w:rFonts w:ascii="Arial" w:hAnsi="Arial"/>
+          <w:color w:val="222222"/>
+          <w:sz w:val="17"/>
+          <w:szCs w:val="17"/>
+          <w:u w:val="single"/>
         </w:rPr>
         <w:br/>
       </w:r>
@@ -7974,11 +8919,10 @@
           <w:szCs w:val="17"/>
           <w:shd w:val="clear" w:color="auto" w:fill="FFFFFF"/>
         </w:rPr>
-        <w:t>    Links back to add and to home and will refer the user to the modify availabilty page if they attempted to edit an existing apointment.</w:t>
-      </w:r>
-    </w:p>
-    <w:p>
-      <w:pPr>
+        <w:t xml:space="preserve">    Links back to add and to home and will refer the user to the modify </w:t>
+      </w:r>
+      <w:proofErr w:type="spellStart"/>
+      <w:r>
         <w:rPr>
           <w:rFonts w:ascii="Arial" w:hAnsi="Arial"/>
           <w:color w:val="222222"/>
@@ -7986,6 +8930,51 @@
           <w:szCs w:val="17"/>
           <w:shd w:val="clear" w:color="auto" w:fill="FFFFFF"/>
         </w:rPr>
+        <w:t>availabilty</w:t>
+      </w:r>
+      <w:proofErr w:type="spellEnd"/>
+      <w:r>
+        <w:rPr>
+          <w:rFonts w:ascii="Arial" w:hAnsi="Arial"/>
+          <w:color w:val="222222"/>
+          <w:sz w:val="17"/>
+          <w:szCs w:val="17"/>
+          <w:shd w:val="clear" w:color="auto" w:fill="FFFFFF"/>
+        </w:rPr>
+        <w:t xml:space="preserve"> page if they attempted to edit an existing </w:t>
+      </w:r>
+      <w:proofErr w:type="spellStart"/>
+      <w:r>
+        <w:rPr>
+          <w:rFonts w:ascii="Arial" w:hAnsi="Arial"/>
+          <w:color w:val="222222"/>
+          <w:sz w:val="17"/>
+          <w:szCs w:val="17"/>
+          <w:shd w:val="clear" w:color="auto" w:fill="FFFFFF"/>
+        </w:rPr>
+        <w:t>apointment</w:t>
+      </w:r>
+      <w:proofErr w:type="spellEnd"/>
+      <w:r>
+        <w:rPr>
+          <w:rFonts w:ascii="Arial" w:hAnsi="Arial"/>
+          <w:color w:val="222222"/>
+          <w:sz w:val="17"/>
+          <w:szCs w:val="17"/>
+          <w:shd w:val="clear" w:color="auto" w:fill="FFFFFF"/>
+        </w:rPr>
+        <w:t>.</w:t>
+      </w:r>
+    </w:p>
+    <w:p>
+      <w:pPr>
+        <w:rPr>
+          <w:rFonts w:ascii="Arial" w:hAnsi="Arial"/>
+          <w:color w:val="222222"/>
+          <w:sz w:val="17"/>
+          <w:szCs w:val="17"/>
+          <w:shd w:val="clear" w:color="auto" w:fill="FFFFFF"/>
+        </w:rPr>
       </w:pPr>
       <w:r>
         <w:rPr>
@@ -8002,9 +8991,10 @@
           <w:color w:val="222222"/>
           <w:sz w:val="17"/>
           <w:szCs w:val="17"/>
+          <w:u w:val="single"/>
           <w:shd w:val="clear" w:color="auto" w:fill="FFFFFF"/>
         </w:rPr>
-        <w:t>EDIT</w:t>
+        <w:t>Edit page</w:t>
       </w:r>
       <w:r>
         <w:rPr>
@@ -8023,7 +9013,95 @@
           <w:szCs w:val="17"/>
           <w:shd w:val="clear" w:color="auto" w:fill="FFFFFF"/>
         </w:rPr>
-        <w:t>    The edit availabilty page prompts the user to select an advisor and a date range, and then shows them the current state of all apoinments in that range. Both capacity and major can be modified for any appointment. Students that are signed up for an edited apointment are re-enrolled if possiable on a first come first served basis.</w:t>
+        <w:t xml:space="preserve">    The edit </w:t>
+      </w:r>
+      <w:proofErr w:type="spellStart"/>
+      <w:r>
+        <w:rPr>
+          <w:rFonts w:ascii="Arial" w:hAnsi="Arial"/>
+          <w:color w:val="222222"/>
+          <w:sz w:val="17"/>
+          <w:szCs w:val="17"/>
+          <w:shd w:val="clear" w:color="auto" w:fill="FFFFFF"/>
+        </w:rPr>
+        <w:t>availabilty</w:t>
+      </w:r>
+      <w:proofErr w:type="spellEnd"/>
+      <w:r>
+        <w:rPr>
+          <w:rFonts w:ascii="Arial" w:hAnsi="Arial"/>
+          <w:color w:val="222222"/>
+          <w:sz w:val="17"/>
+          <w:szCs w:val="17"/>
+          <w:shd w:val="clear" w:color="auto" w:fill="FFFFFF"/>
+        </w:rPr>
+        <w:t xml:space="preserve"> page prompts the user to select an advisor and a date range, and then shows them the current state of all </w:t>
+      </w:r>
+      <w:proofErr w:type="spellStart"/>
+      <w:r>
+        <w:rPr>
+          <w:rFonts w:ascii="Arial" w:hAnsi="Arial"/>
+          <w:color w:val="222222"/>
+          <w:sz w:val="17"/>
+          <w:szCs w:val="17"/>
+          <w:shd w:val="clear" w:color="auto" w:fill="FFFFFF"/>
+        </w:rPr>
+        <w:t>apoinments</w:t>
+      </w:r>
+      <w:proofErr w:type="spellEnd"/>
+      <w:r>
+        <w:rPr>
+          <w:rFonts w:ascii="Arial" w:hAnsi="Arial"/>
+          <w:color w:val="222222"/>
+          <w:sz w:val="17"/>
+          <w:szCs w:val="17"/>
+          <w:shd w:val="clear" w:color="auto" w:fill="FFFFFF"/>
+        </w:rPr>
+        <w:t xml:space="preserve"> in that range. Both capacity and major can be modified for any appointment. Students that are signed up for an edited </w:t>
+      </w:r>
+      <w:proofErr w:type="spellStart"/>
+      <w:r>
+        <w:rPr>
+          <w:rFonts w:ascii="Arial" w:hAnsi="Arial"/>
+          <w:color w:val="222222"/>
+          <w:sz w:val="17"/>
+          <w:szCs w:val="17"/>
+          <w:shd w:val="clear" w:color="auto" w:fill="FFFFFF"/>
+        </w:rPr>
+        <w:t>apointment</w:t>
+      </w:r>
+      <w:proofErr w:type="spellEnd"/>
+      <w:r>
+        <w:rPr>
+          <w:rFonts w:ascii="Arial" w:hAnsi="Arial"/>
+          <w:color w:val="222222"/>
+          <w:sz w:val="17"/>
+          <w:szCs w:val="17"/>
+          <w:shd w:val="clear" w:color="auto" w:fill="FFFFFF"/>
+        </w:rPr>
+        <w:t xml:space="preserve"> are re-enrolled if </w:t>
+      </w:r>
+      <w:proofErr w:type="spellStart"/>
+      <w:r>
+        <w:rPr>
+          <w:rFonts w:ascii="Arial" w:hAnsi="Arial"/>
+          <w:color w:val="222222"/>
+          <w:sz w:val="17"/>
+          <w:szCs w:val="17"/>
+          <w:shd w:val="clear" w:color="auto" w:fill="FFFFFF"/>
+        </w:rPr>
+        <w:t>possiable</w:t>
+      </w:r>
+      <w:proofErr w:type="spellEnd"/>
+      <w:r>
+        <w:rPr>
+          <w:rFonts w:ascii="Arial" w:hAnsi="Arial"/>
+          <w:color w:val="222222"/>
+          <w:sz w:val="17"/>
+          <w:szCs w:val="17"/>
+          <w:shd w:val="clear" w:color="auto" w:fill="FFFFFF"/>
+        </w:rPr>
+        <w:t xml:space="preserve"> on a first come first served basis.</w:t>
       </w:r>
       <w:r>
         <w:rPr>
@@ -8034,7 +9112,9 @@
         </w:rPr>
         <w:br/>
       </w:r>
-      <w:r>
+    </w:p>
+    <w:p>
+      <w:pPr>
         <w:rPr>
           <w:rFonts w:ascii="Arial" w:hAnsi="Arial"/>
           <w:color w:val="222222"/>
@@ -8042,23 +9122,25 @@
           <w:szCs w:val="17"/>
           <w:shd w:val="clear" w:color="auto" w:fill="FFFFFF"/>
         </w:rPr>
-        <w:t>EDIT CONFIRMATION PAGE</w:t>
-      </w:r>
-    </w:p>
-    <w:p>
-      <w:pPr>
-        <w:rPr>
-          <w:rFonts w:ascii="Times" w:hAnsi="Times"/>
-          <w:sz w:val="20"/>
-          <w:szCs w:val="20"/>
-        </w:rPr>
-      </w:pPr>
-      <w:r>
-        <w:rPr>
-          <w:rFonts w:ascii="Arial" w:hAnsi="Arial"/>
-          <w:color w:val="222222"/>
-          <w:sz w:val="17"/>
-          <w:szCs w:val="17"/>
+      </w:pPr>
+      <w:r>
+        <w:rPr>
+          <w:rFonts w:ascii="Arial" w:hAnsi="Arial"/>
+          <w:color w:val="222222"/>
+          <w:sz w:val="17"/>
+          <w:szCs w:val="17"/>
+          <w:u w:val="single"/>
+          <w:shd w:val="clear" w:color="auto" w:fill="FFFFFF"/>
+        </w:rPr>
+        <w:t>Edit confirm page</w:t>
+      </w:r>
+      <w:r>
+        <w:rPr>
+          <w:rFonts w:ascii="Arial" w:hAnsi="Arial"/>
+          <w:color w:val="222222"/>
+          <w:sz w:val="17"/>
+          <w:szCs w:val="17"/>
+          <w:u w:val="single"/>
         </w:rPr>
         <w:br/>
       </w:r>
@@ -8070,232 +9152,55 @@
           <w:szCs w:val="17"/>
           <w:shd w:val="clear" w:color="auto" w:fill="FFFFFF"/>
         </w:rPr>
-        <w:t>    the edit confrimation page links back to the edit page and the home page and will show the user a list of any students that were removed from an apoinment due to editing.</w:t>
-      </w:r>
-    </w:p>
-    <w:p>
-      <w:pPr>
-        <w:rPr>
-          <w:rFonts w:ascii="Arial" w:hAnsi="Arial"/>
-        </w:rPr>
-      </w:pPr>
-    </w:p>
-    <w:p>
-      <w:pPr>
-        <w:jc w:val="center"/>
-        <w:rPr>
-          <w:rFonts w:ascii="Arial Black" w:hAnsi="Arial Black"/>
-          <w:b/>
-          <w:sz w:val="48"/>
-          <w:u w:val="single"/>
-        </w:rPr>
-      </w:pPr>
-    </w:p>
-    <w:p>
-      <w:pPr>
-        <w:jc w:val="center"/>
-        <w:rPr>
-          <w:rFonts w:ascii="Arial Black" w:hAnsi="Arial Black"/>
-          <w:b/>
-          <w:sz w:val="48"/>
-          <w:u w:val="single"/>
-        </w:rPr>
-      </w:pPr>
-    </w:p>
-    <w:p>
-      <w:pPr>
-        <w:jc w:val="center"/>
-        <w:rPr>
-          <w:rFonts w:ascii="Arial Black" w:hAnsi="Arial Black"/>
-          <w:b/>
-          <w:sz w:val="48"/>
-          <w:u w:val="single"/>
-        </w:rPr>
-      </w:pPr>
-    </w:p>
-    <w:p>
-      <w:pPr>
-        <w:jc w:val="center"/>
-        <w:rPr>
-          <w:rFonts w:ascii="Arial Black" w:hAnsi="Arial Black"/>
-          <w:b/>
-          <w:sz w:val="48"/>
-          <w:u w:val="single"/>
-        </w:rPr>
-      </w:pPr>
-    </w:p>
-    <w:p>
-      <w:pPr>
-        <w:jc w:val="center"/>
-        <w:rPr>
-          <w:rFonts w:ascii="Arial Black" w:hAnsi="Arial Black"/>
-          <w:b/>
-          <w:sz w:val="48"/>
-          <w:u w:val="single"/>
-        </w:rPr>
-      </w:pPr>
-    </w:p>
-    <w:p>
-      <w:pPr>
-        <w:jc w:val="center"/>
-        <w:rPr>
-          <w:rFonts w:ascii="Arial Black" w:hAnsi="Arial Black"/>
-          <w:b/>
-          <w:sz w:val="48"/>
-          <w:u w:val="single"/>
-        </w:rPr>
-      </w:pPr>
-    </w:p>
-    <w:p>
-      <w:pPr>
-        <w:jc w:val="center"/>
-        <w:rPr>
-          <w:rFonts w:ascii="Arial Black" w:hAnsi="Arial Black"/>
-          <w:b/>
-          <w:sz w:val="48"/>
-          <w:u w:val="single"/>
-        </w:rPr>
-      </w:pPr>
-    </w:p>
-    <w:p>
-      <w:pPr>
-        <w:jc w:val="center"/>
-        <w:rPr>
-          <w:rFonts w:ascii="Arial Black" w:hAnsi="Arial Black"/>
-          <w:b/>
-          <w:sz w:val="48"/>
-          <w:u w:val="single"/>
-        </w:rPr>
-      </w:pPr>
-    </w:p>
-    <w:p>
-      <w:pPr>
-        <w:jc w:val="center"/>
-        <w:rPr>
-          <w:rFonts w:ascii="Arial Black" w:hAnsi="Arial Black"/>
-          <w:b/>
-          <w:sz w:val="48"/>
-          <w:u w:val="single"/>
-        </w:rPr>
-      </w:pPr>
-    </w:p>
-    <w:p>
-      <w:pPr>
-        <w:jc w:val="center"/>
-        <w:rPr>
-          <w:rFonts w:ascii="Arial Black" w:hAnsi="Arial Black"/>
-          <w:b/>
-          <w:sz w:val="48"/>
-          <w:u w:val="single"/>
-        </w:rPr>
-      </w:pPr>
-    </w:p>
-    <w:p>
-      <w:pPr>
-        <w:jc w:val="center"/>
-        <w:rPr>
-          <w:rFonts w:ascii="Arial Black" w:hAnsi="Arial Black"/>
-          <w:b/>
-          <w:sz w:val="48"/>
-          <w:u w:val="single"/>
-        </w:rPr>
-      </w:pPr>
-    </w:p>
-    <w:p>
-      <w:pPr>
-        <w:jc w:val="center"/>
-        <w:rPr>
-          <w:rFonts w:ascii="Arial Black" w:hAnsi="Arial Black"/>
-          <w:b/>
-          <w:sz w:val="48"/>
-          <w:u w:val="single"/>
-        </w:rPr>
-      </w:pPr>
-    </w:p>
-    <w:p>
-      <w:pPr>
-        <w:jc w:val="center"/>
-        <w:rPr>
-          <w:rFonts w:ascii="Arial Black" w:hAnsi="Arial Black"/>
-          <w:b/>
-          <w:sz w:val="48"/>
-          <w:u w:val="single"/>
-        </w:rPr>
-      </w:pPr>
-    </w:p>
-    <w:p>
-      <w:pPr>
-        <w:jc w:val="center"/>
-        <w:rPr>
-          <w:rFonts w:ascii="Arial Black" w:hAnsi="Arial Black"/>
-          <w:b/>
-          <w:sz w:val="48"/>
-          <w:u w:val="single"/>
-        </w:rPr>
-      </w:pPr>
-    </w:p>
-    <w:p>
-      <w:pPr>
-        <w:jc w:val="center"/>
-        <w:rPr>
-          <w:rFonts w:ascii="Arial Black" w:hAnsi="Arial Black"/>
-          <w:b/>
-          <w:sz w:val="48"/>
-          <w:u w:val="single"/>
-        </w:rPr>
-      </w:pPr>
-    </w:p>
-    <w:p>
-      <w:pPr>
-        <w:jc w:val="center"/>
-        <w:rPr>
-          <w:rFonts w:ascii="Arial Black" w:hAnsi="Arial Black"/>
-          <w:b/>
-          <w:sz w:val="48"/>
-          <w:u w:val="single"/>
-        </w:rPr>
-      </w:pPr>
-    </w:p>
-    <w:p>
-      <w:pPr>
-        <w:jc w:val="center"/>
-        <w:rPr>
-          <w:rFonts w:ascii="Arial Black" w:hAnsi="Arial Black"/>
-          <w:b/>
-          <w:sz w:val="48"/>
-          <w:u w:val="single"/>
-        </w:rPr>
-      </w:pPr>
-    </w:p>
-    <w:p>
-      <w:pPr>
-        <w:jc w:val="center"/>
-        <w:rPr>
-          <w:rFonts w:ascii="Arial Black" w:hAnsi="Arial Black"/>
-          <w:b/>
-          <w:sz w:val="48"/>
-          <w:u w:val="single"/>
-        </w:rPr>
-      </w:pPr>
-    </w:p>
-    <w:p>
-      <w:pPr>
-        <w:jc w:val="center"/>
-        <w:rPr>
-          <w:rFonts w:ascii="Arial" w:hAnsi="Arial"/>
-        </w:rPr>
-      </w:pPr>
-    </w:p>
-    <w:p>
-      <w:pPr>
-        <w:rPr>
-          <w:rFonts w:ascii="Arial" w:hAnsi="Arial"/>
-        </w:rPr>
-      </w:pPr>
-    </w:p>
-    <w:p>
-      <w:pPr>
-        <w:jc w:val="center"/>
+        <w:t xml:space="preserve">    the edit </w:t>
+      </w:r>
+      <w:proofErr w:type="spellStart"/>
+      <w:r>
+        <w:rPr>
+          <w:rFonts w:ascii="Arial" w:hAnsi="Arial"/>
+          <w:color w:val="222222"/>
+          <w:sz w:val="17"/>
+          <w:szCs w:val="17"/>
+          <w:shd w:val="clear" w:color="auto" w:fill="FFFFFF"/>
+        </w:rPr>
+        <w:t>confrimation</w:t>
+      </w:r>
+      <w:proofErr w:type="spellEnd"/>
+      <w:r>
+        <w:rPr>
+          <w:rFonts w:ascii="Arial" w:hAnsi="Arial"/>
+          <w:color w:val="222222"/>
+          <w:sz w:val="17"/>
+          <w:szCs w:val="17"/>
+          <w:shd w:val="clear" w:color="auto" w:fill="FFFFFF"/>
+        </w:rPr>
+        <w:t xml:space="preserve"> page links back to the edit page and the home page and will show the user a list of any students that were removed from an </w:t>
+      </w:r>
+      <w:proofErr w:type="spellStart"/>
+      <w:r>
+        <w:rPr>
+          <w:rFonts w:ascii="Arial" w:hAnsi="Arial"/>
+          <w:color w:val="222222"/>
+          <w:sz w:val="17"/>
+          <w:szCs w:val="17"/>
+          <w:shd w:val="clear" w:color="auto" w:fill="FFFFFF"/>
+        </w:rPr>
+        <w:t>apoinment</w:t>
+      </w:r>
+      <w:proofErr w:type="spellEnd"/>
+      <w:r>
+        <w:rPr>
+          <w:rFonts w:ascii="Arial" w:hAnsi="Arial"/>
+          <w:color w:val="222222"/>
+          <w:sz w:val="17"/>
+          <w:szCs w:val="17"/>
+          <w:shd w:val="clear" w:color="auto" w:fill="FFFFFF"/>
+        </w:rPr>
+        <w:t xml:space="preserve"> due to editing.</w:t>
+      </w:r>
+    </w:p>
+    <w:p>
+      <w:pPr>
         <w:rPr>
           <w:rFonts w:ascii="Futura Condensed" w:hAnsi="Futura Condensed"/>
           <w:sz w:val="36"/>
@@ -8304,14 +9209,15 @@
     </w:p>
     <w:sectPr>
       <w:pgSz w:w="12240" w:h="15840"/>
-      <w:pgMar w:top="1440" w:right="1800" w:bottom="1440" w:left="1800" w:gutter="0"/>
+      <w:pgMar w:top="1440" w:right="1800" w:bottom="1440" w:left="1800" w:header="720" w:footer="720" w:gutter="0"/>
+      <w:cols w:space="720"/>
     </w:sectPr>
   </w:body>
 </w:document>
 </file>
 
 <file path=word/styles.xml><?xml version="1.0" encoding="utf-8"?>
-<w:styles xmlns:r="http://schemas.openxmlformats.org/officeDocument/2006/relationships" xmlns:w="http://schemas.openxmlformats.org/wordprocessingml/2006/main">
+<w:styles xmlns:mc="http://schemas.openxmlformats.org/markup-compatibility/2006" xmlns:r="http://schemas.openxmlformats.org/officeDocument/2006/relationships" xmlns:w="http://schemas.openxmlformats.org/wordprocessingml/2006/main" xmlns:w14="http://schemas.microsoft.com/office/word/2010/wordml" mc:Ignorable="w14">
   <w:docDefaults>
     <w:rPrDefault>
       <w:rPr>
@@ -8323,7 +9229,7 @@
     </w:rPrDefault>
     <w:pPrDefault/>
   </w:docDefaults>
-  <w:latentStyles w:defLockedState="0" w:defUIPriority="0" w:defSemiHidden="0" w:defUnhideWhenUsed="0" w:defQFormat="0" w:count="276"/>
+  <w:latentStyles w:defLockedState="0" w:defUIPriority="0" w:defSemiHidden="0" w:defUnhideWhenUsed="0" w:defQFormat="0" w:count="267"/>
   <w:style w:type="paragraph" w:default="1" w:styleId="Normal">
     <w:name w:val="Normal"/>
     <w:qFormat/>
@@ -8331,14 +9237,15 @@
   </w:style>
   <w:style w:type="character" w:default="1" w:styleId="DefaultParagraphFont">
     <w:name w:val="Default Paragraph Font"/>
+    <w:uiPriority w:val="1"/>
     <w:semiHidden/>
     <w:unhideWhenUsed/>
   </w:style>
   <w:style w:type="table" w:default="1" w:styleId="TableNormal">
     <w:name w:val="Normal Table"/>
+    <w:uiPriority w:val="99"/>
     <w:semiHidden/>
     <w:unhideWhenUsed/>
-    <w:qFormat/>
     <w:tblPr>
       <w:tblInd w:w="0" w:type="dxa"/>
       <w:tblCellMar>
@@ -8351,6 +9258,7 @@
   </w:style>
   <w:style w:type="numbering" w:default="1" w:styleId="NoList">
     <w:name w:val="No List"/>
+    <w:uiPriority w:val="99"/>
     <w:semiHidden/>
     <w:unhideWhenUsed/>
   </w:style>
@@ -8376,6 +9284,218 @@
     <w:name w:val="apple-converted-space"/>
     <w:basedOn w:val="DefaultParagraphFont"/>
     <w:rsid w:val="00FF3C92"/>
+  </w:style>
+  <w:style w:type="paragraph" w:styleId="BalloonText">
+    <w:name w:val="Balloon Text"/>
+    <w:basedOn w:val="Normal"/>
+    <w:link w:val="BalloonTextChar"/>
+    <w:rsid w:val="00600352"/>
+    <w:rPr>
+      <w:rFonts w:ascii="Tahoma" w:hAnsi="Tahoma" w:cs="Tahoma"/>
+      <w:sz w:val="16"/>
+      <w:szCs w:val="16"/>
+    </w:rPr>
+  </w:style>
+  <w:style w:type="character" w:customStyle="1" w:styleId="BalloonTextChar">
+    <w:name w:val="Balloon Text Char"/>
+    <w:basedOn w:val="DefaultParagraphFont"/>
+    <w:link w:val="BalloonText"/>
+    <w:rsid w:val="00600352"/>
+    <w:rPr>
+      <w:rFonts w:ascii="Tahoma" w:hAnsi="Tahoma" w:cs="Tahoma"/>
+      <w:sz w:val="16"/>
+      <w:szCs w:val="16"/>
+    </w:rPr>
+  </w:style>
+</w:styles>
+</file>
+
+<file path=word/stylesWithEffects.xml><?xml version="1.0" encoding="utf-8"?>
+<w:styles xmlns:wpc="http://schemas.microsoft.com/office/word/2010/wordprocessingCanvas" xmlns:mc="http://schemas.openxmlformats.org/markup-compatibility/2006" xmlns:o="urn:schemas-microsoft-com:office:office" xmlns:r="http://schemas.openxmlformats.org/officeDocument/2006/relationships" xmlns:m="http://schemas.openxmlformats.org/officeDocument/2006/math" xmlns:v="urn:schemas-microsoft-com:vml" xmlns:wp14="http://schemas.microsoft.com/office/word/2010/wordprocessingDrawing" xmlns:wp="http://schemas.openxmlformats.org/drawingml/2006/wordprocessingDrawing" xmlns:w10="urn:schemas-microsoft-com:office:word" xmlns:w="http://schemas.openxmlformats.org/wordprocessingml/2006/main" xmlns:w14="http://schemas.microsoft.com/office/word/2010/wordml" xmlns:wpg="http://schemas.microsoft.com/office/word/2010/wordprocessingGroup" xmlns:wpi="http://schemas.microsoft.com/office/word/2010/wordprocessingInk" xmlns:wne="http://schemas.microsoft.com/office/word/2006/wordml" xmlns:wps="http://schemas.microsoft.com/office/word/2010/wordprocessingShape" mc:Ignorable="w14 wp14">
+  <w:docDefaults>
+    <w:rPrDefault>
+      <w:rPr>
+        <w:rFonts w:asciiTheme="minorHAnsi" w:eastAsiaTheme="minorEastAsia" w:hAnsiTheme="minorHAnsi" w:cstheme="minorBidi"/>
+        <w:sz w:val="22"/>
+        <w:szCs w:val="22"/>
+        <w:lang w:val="en-US" w:eastAsia="en-US" w:bidi="ar-SA"/>
+      </w:rPr>
+    </w:rPrDefault>
+    <w:pPrDefault>
+      <w:pPr>
+        <w:spacing w:after="200" w:line="276" w:lineRule="auto"/>
+      </w:pPr>
+    </w:pPrDefault>
+  </w:docDefaults>
+  <w:latentStyles w:defLockedState="0" w:defUIPriority="99" w:defSemiHidden="1" w:defUnhideWhenUsed="1" w:defQFormat="0" w:count="267">
+    <w:lsdException w:name="Normal" w:semiHidden="0" w:uiPriority="0" w:unhideWhenUsed="0" w:qFormat="1"/>
+    <w:lsdException w:name="heading 1" w:semiHidden="0" w:uiPriority="9" w:unhideWhenUsed="0" w:qFormat="1"/>
+    <w:lsdException w:name="heading 2" w:uiPriority="9" w:qFormat="1"/>
+    <w:lsdException w:name="heading 3" w:uiPriority="9" w:qFormat="1"/>
+    <w:lsdException w:name="heading 4" w:uiPriority="9" w:qFormat="1"/>
+    <w:lsdException w:name="heading 5" w:uiPriority="9" w:qFormat="1"/>
+    <w:lsdException w:name="heading 6" w:uiPriority="9" w:qFormat="1"/>
+    <w:lsdException w:name="heading 7" w:uiPriority="9" w:qFormat="1"/>
+    <w:lsdException w:name="heading 8" w:uiPriority="9" w:qFormat="1"/>
+    <w:lsdException w:name="heading 9" w:uiPriority="9" w:qFormat="1"/>
+    <w:lsdException w:name="toc 1" w:uiPriority="39"/>
+    <w:lsdException w:name="toc 2" w:uiPriority="39"/>
+    <w:lsdException w:name="toc 3" w:uiPriority="39"/>
+    <w:lsdException w:name="toc 4" w:uiPriority="39"/>
+    <w:lsdException w:name="toc 5" w:uiPriority="39"/>
+    <w:lsdException w:name="toc 6" w:uiPriority="39"/>
+    <w:lsdException w:name="toc 7" w:uiPriority="39"/>
+    <w:lsdException w:name="toc 8" w:uiPriority="39"/>
+    <w:lsdException w:name="toc 9" w:uiPriority="39"/>
+    <w:lsdException w:name="caption" w:uiPriority="35" w:qFormat="1"/>
+    <w:lsdException w:name="Title" w:semiHidden="0" w:uiPriority="10" w:unhideWhenUsed="0" w:qFormat="1"/>
+    <w:lsdException w:name="Default Paragraph Font" w:uiPriority="1"/>
+    <w:lsdException w:name="Subtitle" w:semiHidden="0" w:uiPriority="11" w:unhideWhenUsed="0" w:qFormat="1"/>
+    <w:lsdException w:name="Strong" w:semiHidden="0" w:uiPriority="22" w:unhideWhenUsed="0" w:qFormat="1"/>
+    <w:lsdException w:name="Emphasis" w:semiHidden="0" w:uiPriority="20" w:unhideWhenUsed="0" w:qFormat="1"/>
+    <w:lsdException w:name="Table Grid" w:semiHidden="0" w:uiPriority="59" w:unhideWhenUsed="0"/>
+    <w:lsdException w:name="Placeholder Text" w:unhideWhenUsed="0"/>
+    <w:lsdException w:name="No Spacing" w:semiHidden="0" w:uiPriority="1" w:unhideWhenUsed="0" w:qFormat="1"/>
+    <w:lsdException w:name="Light Shading" w:semiHidden="0" w:uiPriority="60" w:unhideWhenUsed="0"/>
+    <w:lsdException w:name="Light List" w:semiHidden="0" w:uiPriority="61" w:unhideWhenUsed="0"/>
+    <w:lsdException w:name="Light Grid" w:semiHidden="0" w:uiPriority="62" w:unhideWhenUsed="0"/>
+    <w:lsdException w:name="Medium Shading 1" w:semiHidden="0" w:uiPriority="63" w:unhideWhenUsed="0"/>
+    <w:lsdException w:name="Medium Shading 2" w:semiHidden="0" w:uiPriority="64" w:unhideWhenUsed="0"/>
+    <w:lsdException w:name="Medium List 1" w:semiHidden="0" w:uiPriority="65" w:unhideWhenUsed="0"/>
+    <w:lsdException w:name="Medium List 2" w:semiHidden="0" w:uiPriority="66" w:unhideWhenUsed="0"/>
+    <w:lsdException w:name="Medium Grid 1" w:semiHidden="0" w:uiPriority="67" w:unhideWhenUsed="0"/>
+    <w:lsdException w:name="Medium Grid 2" w:semiHidden="0" w:uiPriority="68" w:unhideWhenUsed="0"/>
+    <w:lsdException w:name="Medium Grid 3" w:semiHidden="0" w:uiPriority="69" w:unhideWhenUsed="0"/>
+    <w:lsdException w:name="Dark List" w:semiHidden="0" w:uiPriority="70" w:unhideWhenUsed="0"/>
+    <w:lsdException w:name="Colorful Shading" w:semiHidden="0" w:uiPriority="71" w:unhideWhenUsed="0"/>
+    <w:lsdException w:name="Colorful List" w:semiHidden="0" w:uiPriority="72" w:unhideWhenUsed="0"/>
+    <w:lsdException w:name="Colorful Grid" w:semiHidden="0" w:uiPriority="73" w:unhideWhenUsed="0"/>
+    <w:lsdException w:name="Light Shading Accent 1" w:semiHidden="0" w:uiPriority="60" w:unhideWhenUsed="0"/>
+    <w:lsdException w:name="Light List Accent 1" w:semiHidden="0" w:uiPriority="61" w:unhideWhenUsed="0"/>
+    <w:lsdException w:name="Light Grid Accent 1" w:semiHidden="0" w:uiPriority="62" w:unhideWhenUsed="0"/>
+    <w:lsdException w:name="Medium Shading 1 Accent 1" w:semiHidden="0" w:uiPriority="63" w:unhideWhenUsed="0"/>
+    <w:lsdException w:name="Medium Shading 2 Accent 1" w:semiHidden="0" w:uiPriority="64" w:unhideWhenUsed="0"/>
+    <w:lsdException w:name="Medium List 1 Accent 1" w:semiHidden="0" w:uiPriority="65" w:unhideWhenUsed="0"/>
+    <w:lsdException w:name="Revision" w:unhideWhenUsed="0"/>
+    <w:lsdException w:name="List Paragraph" w:semiHidden="0" w:uiPriority="34" w:unhideWhenUsed="0" w:qFormat="1"/>
+    <w:lsdException w:name="Quote" w:semiHidden="0" w:uiPriority="29" w:unhideWhenUsed="0" w:qFormat="1"/>
+    <w:lsdException w:name="Intense Quote" w:semiHidden="0" w:uiPriority="30" w:unhideWhenUsed="0" w:qFormat="1"/>
+    <w:lsdException w:name="Medium List 2 Accent 1" w:semiHidden="0" w:uiPriority="66" w:unhideWhenUsed="0"/>
+    <w:lsdException w:name="Medium Grid 1 Accent 1" w:semiHidden="0" w:uiPriority="67" w:unhideWhenUsed="0"/>
+    <w:lsdException w:name="Medium Grid 2 Accent 1" w:semiHidden="0" w:uiPriority="68" w:unhideWhenUsed="0"/>
+    <w:lsdException w:name="Medium Grid 3 Accent 1" w:semiHidden="0" w:uiPriority="69" w:unhideWhenUsed="0"/>
+    <w:lsdException w:name="Dark List Accent 1" w:semiHidden="0" w:uiPriority="70" w:unhideWhenUsed="0"/>
+    <w:lsdException w:name="Colorful Shading Accent 1" w:semiHidden="0" w:uiPriority="71" w:unhideWhenUsed="0"/>
+    <w:lsdException w:name="Colorful List Accent 1" w:semiHidden="0" w:uiPriority="72" w:unhideWhenUsed="0"/>
+    <w:lsdException w:name="Colorful Grid Accent 1" w:semiHidden="0" w:uiPriority="73" w:unhideWhenUsed="0"/>
+    <w:lsdException w:name="Light Shading Accent 2" w:semiHidden="0" w:uiPriority="60" w:unhideWhenUsed="0"/>
+    <w:lsdException w:name="Light List Accent 2" w:semiHidden="0" w:uiPriority="61" w:unhideWhenUsed="0"/>
+    <w:lsdException w:name="Light Grid Accent 2" w:semiHidden="0" w:uiPriority="62" w:unhideWhenUsed="0"/>
+    <w:lsdException w:name="Medium Shading 1 Accent 2" w:semiHidden="0" w:uiPriority="63" w:unhideWhenUsed="0"/>
+    <w:lsdException w:name="Medium Shading 2 Accent 2" w:semiHidden="0" w:uiPriority="64" w:unhideWhenUsed="0"/>
+    <w:lsdException w:name="Medium List 1 Accent 2" w:semiHidden="0" w:uiPriority="65" w:unhideWhenUsed="0"/>
+    <w:lsdException w:name="Medium List 2 Accent 2" w:semiHidden="0" w:uiPriority="66" w:unhideWhenUsed="0"/>
+    <w:lsdException w:name="Medium Grid 1 Accent 2" w:semiHidden="0" w:uiPriority="67" w:unhideWhenUsed="0"/>
+    <w:lsdException w:name="Medium Grid 2 Accent 2" w:semiHidden="0" w:uiPriority="68" w:unhideWhenUsed="0"/>
+    <w:lsdException w:name="Medium Grid 3 Accent 2" w:semiHidden="0" w:uiPriority="69" w:unhideWhenUsed="0"/>
+    <w:lsdException w:name="Dark List Accent 2" w:semiHidden="0" w:uiPriority="70" w:unhideWhenUsed="0"/>
+    <w:lsdException w:name="Colorful Shading Accent 2" w:semiHidden="0" w:uiPriority="71" w:unhideWhenUsed="0"/>
+    <w:lsdException w:name="Colorful List Accent 2" w:semiHidden="0" w:uiPriority="72" w:unhideWhenUsed="0"/>
+    <w:lsdException w:name="Colorful Grid Accent 2" w:semiHidden="0" w:uiPriority="73" w:unhideWhenUsed="0"/>
+    <w:lsdException w:name="Light Shading Accent 3" w:semiHidden="0" w:uiPriority="60" w:unhideWhenUsed="0"/>
+    <w:lsdException w:name="Light List Accent 3" w:semiHidden="0" w:uiPriority="61" w:unhideWhenUsed="0"/>
+    <w:lsdException w:name="Light Grid Accent 3" w:semiHidden="0" w:uiPriority="62" w:unhideWhenUsed="0"/>
+    <w:lsdException w:name="Medium Shading 1 Accent 3" w:semiHidden="0" w:uiPriority="63" w:unhideWhenUsed="0"/>
+    <w:lsdException w:name="Medium Shading 2 Accent 3" w:semiHidden="0" w:uiPriority="64" w:unhideWhenUsed="0"/>
+    <w:lsdException w:name="Medium List 1 Accent 3" w:semiHidden="0" w:uiPriority="65" w:unhideWhenUsed="0"/>
+    <w:lsdException w:name="Medium List 2 Accent 3" w:semiHidden="0" w:uiPriority="66" w:unhideWhenUsed="0"/>
+    <w:lsdException w:name="Medium Grid 1 Accent 3" w:semiHidden="0" w:uiPriority="67" w:unhideWhenUsed="0"/>
+    <w:lsdException w:name="Medium Grid 2 Accent 3" w:semiHidden="0" w:uiPriority="68" w:unhideWhenUsed="0"/>
+    <w:lsdException w:name="Medium Grid 3 Accent 3" w:semiHidden="0" w:uiPriority="69" w:unhideWhenUsed="0"/>
+    <w:lsdException w:name="Dark List Accent 3" w:semiHidden="0" w:uiPriority="70" w:unhideWhenUsed="0"/>
+    <w:lsdException w:name="Colorful Shading Accent 3" w:semiHidden="0" w:uiPriority="71" w:unhideWhenUsed="0"/>
+    <w:lsdException w:name="Colorful List Accent 3" w:semiHidden="0" w:uiPriority="72" w:unhideWhenUsed="0"/>
+    <w:lsdException w:name="Colorful Grid Accent 3" w:semiHidden="0" w:uiPriority="73" w:unhideWhenUsed="0"/>
+    <w:lsdException w:name="Light Shading Accent 4" w:semiHidden="0" w:uiPriority="60" w:unhideWhenUsed="0"/>
+    <w:lsdException w:name="Light List Accent 4" w:semiHidden="0" w:uiPriority="61" w:unhideWhenUsed="0"/>
+    <w:lsdException w:name="Light Grid Accent 4" w:semiHidden="0" w:uiPriority="62" w:unhideWhenUsed="0"/>
+    <w:lsdException w:name="Medium Shading 1 Accent 4" w:semiHidden="0" w:uiPriority="63" w:unhideWhenUsed="0"/>
+    <w:lsdException w:name="Medium Shading 2 Accent 4" w:semiHidden="0" w:uiPriority="64" w:unhideWhenUsed="0"/>
+    <w:lsdException w:name="Medium List 1 Accent 4" w:semiHidden="0" w:uiPriority="65" w:unhideWhenUsed="0"/>
+    <w:lsdException w:name="Medium List 2 Accent 4" w:semiHidden="0" w:uiPriority="66" w:unhideWhenUsed="0"/>
+    <w:lsdException w:name="Medium Grid 1 Accent 4" w:semiHidden="0" w:uiPriority="67" w:unhideWhenUsed="0"/>
+    <w:lsdException w:name="Medium Grid 2 Accent 4" w:semiHidden="0" w:uiPriority="68" w:unhideWhenUsed="0"/>
+    <w:lsdException w:name="Medium Grid 3 Accent 4" w:semiHidden="0" w:uiPriority="69" w:unhideWhenUsed="0"/>
+    <w:lsdException w:name="Dark List Accent 4" w:semiHidden="0" w:uiPriority="70" w:unhideWhenUsed="0"/>
+    <w:lsdException w:name="Colorful Shading Accent 4" w:semiHidden="0" w:uiPriority="71" w:unhideWhenUsed="0"/>
+    <w:lsdException w:name="Colorful List Accent 4" w:semiHidden="0" w:uiPriority="72" w:unhideWhenUsed="0"/>
+    <w:lsdException w:name="Colorful Grid Accent 4" w:semiHidden="0" w:uiPriority="73" w:unhideWhenUsed="0"/>
+    <w:lsdException w:name="Light Shading Accent 5" w:semiHidden="0" w:uiPriority="60" w:unhideWhenUsed="0"/>
+    <w:lsdException w:name="Light List Accent 5" w:semiHidden="0" w:uiPriority="61" w:unhideWhenUsed="0"/>
+    <w:lsdException w:name="Light Grid Accent 5" w:semiHidden="0" w:uiPriority="62" w:unhideWhenUsed="0"/>
+    <w:lsdException w:name="Medium Shading 1 Accent 5" w:semiHidden="0" w:uiPriority="63" w:unhideWhenUsed="0"/>
+    <w:lsdException w:name="Medium Shading 2 Accent 5" w:semiHidden="0" w:uiPriority="64" w:unhideWhenUsed="0"/>
+    <w:lsdException w:name="Medium List 1 Accent 5" w:semiHidden="0" w:uiPriority="65" w:unhideWhenUsed="0"/>
+    <w:lsdException w:name="Medium List 2 Accent 5" w:semiHidden="0" w:uiPriority="66" w:unhideWhenUsed="0"/>
+    <w:lsdException w:name="Medium Grid 1 Accent 5" w:semiHidden="0" w:uiPriority="67" w:unhideWhenUsed="0"/>
+    <w:lsdException w:name="Medium Grid 2 Accent 5" w:semiHidden="0" w:uiPriority="68" w:unhideWhenUsed="0"/>
+    <w:lsdException w:name="Medium Grid 3 Accent 5" w:semiHidden="0" w:uiPriority="69" w:unhideWhenUsed="0"/>
+    <w:lsdException w:name="Dark List Accent 5" w:semiHidden="0" w:uiPriority="70" w:unhideWhenUsed="0"/>
+    <w:lsdException w:name="Colorful Shading Accent 5" w:semiHidden="0" w:uiPriority="71" w:unhideWhenUsed="0"/>
+    <w:lsdException w:name="Colorful List Accent 5" w:semiHidden="0" w:uiPriority="72" w:unhideWhenUsed="0"/>
+    <w:lsdException w:name="Colorful Grid Accent 5" w:semiHidden="0" w:uiPriority="73" w:unhideWhenUsed="0"/>
+    <w:lsdException w:name="Light Shading Accent 6" w:semiHidden="0" w:uiPriority="60" w:unhideWhenUsed="0"/>
+    <w:lsdException w:name="Light List Accent 6" w:semiHidden="0" w:uiPriority="61" w:unhideWhenUsed="0"/>
+    <w:lsdException w:name="Light Grid Accent 6" w:semiHidden="0" w:uiPriority="62" w:unhideWhenUsed="0"/>
+    <w:lsdException w:name="Medium Shading 1 Accent 6" w:semiHidden="0" w:uiPriority="63" w:unhideWhenUsed="0"/>
+    <w:lsdException w:name="Medium Shading 2 Accent 6" w:semiHidden="0" w:uiPriority="64" w:unhideWhenUsed="0"/>
+    <w:lsdException w:name="Medium List 1 Accent 6" w:semiHidden="0" w:uiPriority="65" w:unhideWhenUsed="0"/>
+    <w:lsdException w:name="Medium List 2 Accent 6" w:semiHidden="0" w:uiPriority="66" w:unhideWhenUsed="0"/>
+    <w:lsdException w:name="Medium Grid 1 Accent 6" w:semiHidden="0" w:uiPriority="67" w:unhideWhenUsed="0"/>
+    <w:lsdException w:name="Medium Grid 2 Accent 6" w:semiHidden="0" w:uiPriority="68" w:unhideWhenUsed="0"/>
+    <w:lsdException w:name="Medium Grid 3 Accent 6" w:semiHidden="0" w:uiPriority="69" w:unhideWhenUsed="0"/>
+    <w:lsdException w:name="Dark List Accent 6" w:semiHidden="0" w:uiPriority="70" w:unhideWhenUsed="0"/>
+    <w:lsdException w:name="Colorful Shading Accent 6" w:semiHidden="0" w:uiPriority="71" w:unhideWhenUsed="0"/>
+    <w:lsdException w:name="Colorful List Accent 6" w:semiHidden="0" w:uiPriority="72" w:unhideWhenUsed="0"/>
+    <w:lsdException w:name="Colorful Grid Accent 6" w:semiHidden="0" w:uiPriority="73" w:unhideWhenUsed="0"/>
+    <w:lsdException w:name="Subtle Emphasis" w:semiHidden="0" w:uiPriority="19" w:unhideWhenUsed="0" w:qFormat="1"/>
+    <w:lsdException w:name="Intense Emphasis" w:semiHidden="0" w:uiPriority="21" w:unhideWhenUsed="0" w:qFormat="1"/>
+    <w:lsdException w:name="Subtle Reference" w:semiHidden="0" w:uiPriority="31" w:unhideWhenUsed="0" w:qFormat="1"/>
+    <w:lsdException w:name="Intense Reference" w:semiHidden="0" w:uiPriority="32" w:unhideWhenUsed="0" w:qFormat="1"/>
+    <w:lsdException w:name="Book Title" w:semiHidden="0" w:uiPriority="33" w:unhideWhenUsed="0" w:qFormat="1"/>
+    <w:lsdException w:name="Bibliography" w:uiPriority="37"/>
+    <w:lsdException w:name="TOC Heading" w:uiPriority="39" w:qFormat="1"/>
+  </w:latentStyles>
+  <w:style w:type="paragraph" w:default="1" w:styleId="Normal">
+    <w:name w:val="Normal"/>
+    <w:qFormat/>
+  </w:style>
+  <w:style w:type="character" w:default="1" w:styleId="DefaultParagraphFont">
+    <w:name w:val="Default Paragraph Font"/>
+    <w:uiPriority w:val="1"/>
+    <w:semiHidden/>
+    <w:unhideWhenUsed/>
+  </w:style>
+  <w:style w:type="table" w:default="1" w:styleId="TableNormal">
+    <w:name w:val="Normal Table"/>
+    <w:uiPriority w:val="99"/>
+    <w:semiHidden/>
+    <w:unhideWhenUsed/>
+    <w:tblPr>
+      <w:tblInd w:w="0" w:type="dxa"/>
+      <w:tblCellMar>
+        <w:top w:w="0" w:type="dxa"/>
+        <w:left w:w="108" w:type="dxa"/>
+        <w:bottom w:w="0" w:type="dxa"/>
+        <w:right w:w="108" w:type="dxa"/>
+      </w:tblCellMar>
+    </w:tblPr>
+  </w:style>
+  <w:style w:type="numbering" w:default="1" w:styleId="NoList">
+    <w:name w:val="No List"/>
+    <w:uiPriority w:val="99"/>
+    <w:semiHidden/>
+    <w:unhideWhenUsed/>
   </w:style>
 </w:styles>
 </file>

</xml_diff>